<commit_message>
first try not dfs
</commit_message>
<xml_diff>
--- a/resources/model/Wind report template.docx
+++ b/resources/model/Wind report template.docx
@@ -431,7 +431,7 @@
           </mc:Choice>
           <mc:Fallback>
             <w:pict>
-              <v:rect w14:anchorId="63A6FFD8" id="Rectángulo 67" o:spid="_x0000_s1026" style="position:absolute;margin-left:484.25pt;margin-top:.85pt;width:51pt;height:39.35pt;z-index:251653120;visibility:visible;mso-wrap-style:square;mso-width-percent:0;mso-height-percent:0;mso-wrap-distance-left:9pt;mso-wrap-distance-top:0;mso-wrap-distance-right:9pt;mso-wrap-distance-bottom:0;mso-position-horizontal:absolute;mso-position-horizontal-relative:text;mso-position-vertical:absolute;mso-position-vertical-relative:text;mso-width-percent:0;mso-height-percent:0;mso-width-relative:page;mso-height-relative:page;v-text-anchor:top" o:gfxdata="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" strokecolor="white [3212]"/>
+              <v:rect w14:anchorId="599973E2" id="Rectángulo 67" o:spid="_x0000_s1026" style="position:absolute;margin-left:484.25pt;margin-top:.85pt;width:51pt;height:39.35pt;z-index:251653120;visibility:visible;mso-wrap-style:square;mso-width-percent:0;mso-height-percent:0;mso-wrap-distance-left:9pt;mso-wrap-distance-top:0;mso-wrap-distance-right:9pt;mso-wrap-distance-bottom:0;mso-position-horizontal:absolute;mso-position-horizontal-relative:text;mso-position-vertical:absolute;mso-position-vertical-relative:text;mso-width-percent:0;mso-height-percent:0;mso-width-relative:page;mso-height-relative:page;v-text-anchor:top" o:gfxdata="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" strokecolor="white [3212]"/>
             </w:pict>
           </mc:Fallback>
         </mc:AlternateContent>
@@ -1595,7 +1595,7 @@
           </mc:Choice>
           <mc:Fallback>
             <w:pict>
-              <v:line w14:anchorId="21BE0634" id="Conector recto 66" o:spid="_x0000_s1026" style="position:absolute;z-index:-251667456;visibility:visible;mso-wrap-style:square;mso-width-percent:0;mso-height-percent:0;mso-wrap-distance-left:0;mso-wrap-distance-top:0;mso-wrap-distance-right:0;mso-wrap-distance-bottom:0;mso-position-horizontal:absolute;mso-position-horizontal-relative:page;mso-position-vertical:absolute;mso-position-vertical-relative:text;mso-width-percent:0;mso-height-percent:0;mso-width-relative:page;mso-height-relative:page" from="118.75pt,28.6pt" to="540.4pt,28.65pt" o:gfxdata="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" strokecolor="#4f81bd [3204]">
+              <v:line w14:anchorId="68E2FFC6" id="Conector recto 66" o:spid="_x0000_s1026" style="position:absolute;z-index:-251667456;visibility:visible;mso-wrap-style:square;mso-width-percent:0;mso-height-percent:0;mso-wrap-distance-left:0;mso-wrap-distance-top:0;mso-wrap-distance-right:0;mso-wrap-distance-bottom:0;mso-position-horizontal:absolute;mso-position-horizontal-relative:page;mso-position-vertical:absolute;mso-position-vertical-relative:text;mso-width-percent:0;mso-height-percent:0;mso-width-relative:page;mso-height-relative:page" from="118.75pt,28.6pt" to="540.4pt,28.65pt" o:gfxdata="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" strokecolor="#4f81bd [3204]">
                 <w10:wrap type="topAndBottom" anchorx="page"/>
               </v:line>
             </w:pict>
@@ -1614,7 +1614,7 @@
         <w:sectPr>
           <w:headerReference w:type="default" r:id="rId13"/>
           <w:pgSz w:w="11910" w:h="16840"/>
-          <w:pgMar w:top="1618" w:right="720" w:bottom="720" w:left="720" w:header="705" w:footer="0" w:gutter="0"/>
+          <w:pgMar w:top="2223" w:right="720" w:bottom="720" w:left="720" w:header="705" w:footer="0" w:gutter="0"/>
           <w:cols w:space="720"/>
         </w:sectPr>
       </w:pPr>
@@ -1700,7 +1700,7 @@
           </mc:Choice>
           <mc:Fallback>
             <w:pict>
-              <v:rect w14:anchorId="4645E94B" id="Rectángulo 65" o:spid="_x0000_s1026" style="position:absolute;margin-left:511.25pt;margin-top:.55pt;width:41pt;height:39.35pt;z-index:251652096;visibility:visible;mso-wrap-style:square;mso-width-percent:0;mso-height-percent:0;mso-wrap-distance-left:9pt;mso-wrap-distance-top:0;mso-wrap-distance-right:9pt;mso-wrap-distance-bottom:0;mso-position-horizontal:absolute;mso-position-horizontal-relative:text;mso-position-vertical:absolute;mso-position-vertical-relative:text;mso-width-percent:0;mso-height-percent:0;mso-width-relative:page;mso-height-relative:page;v-text-anchor:top" o:gfxdata="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" strokecolor="white [3212]"/>
+              <v:rect w14:anchorId="6B8E9D11" id="Rectángulo 65" o:spid="_x0000_s1026" style="position:absolute;margin-left:511.25pt;margin-top:.55pt;width:41pt;height:39.35pt;z-index:251652096;visibility:visible;mso-wrap-style:square;mso-width-percent:0;mso-height-percent:0;mso-wrap-distance-left:9pt;mso-wrap-distance-top:0;mso-wrap-distance-right:9pt;mso-wrap-distance-bottom:0;mso-position-horizontal:absolute;mso-position-horizontal-relative:text;mso-position-vertical:absolute;mso-position-vertical-relative:text;mso-width-percent:0;mso-height-percent:0;mso-width-relative:page;mso-height-relative:page;v-text-anchor:top" o:gfxdata="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" strokecolor="white [3212]"/>
             </w:pict>
           </mc:Fallback>
         </mc:AlternateContent>
@@ -4219,15 +4219,13 @@
         </w:rPr>
         <w:t xml:space="preserve">the wind farm </w:t>
       </w:r>
-      <w:proofErr w:type="gramStart"/>
-      <w:r>
-        <w:rPr>
-          <w:sz w:val="24"/>
-          <w:szCs w:val="24"/>
-        </w:rPr>
-        <w:t>configuration</w:t>
-      </w:r>
-      <w:proofErr w:type="gramEnd"/>
+      <w:r>
+        <w:rPr>
+          <w:sz w:val="24"/>
+          <w:szCs w:val="24"/>
+        </w:rPr>
+        <w:t>configuration,</w:t>
+      </w:r>
       <w:r>
         <w:rPr>
           <w:sz w:val="24"/>
@@ -5978,48 +5976,6 @@
         </w:rPr>
       </w:pPr>
     </w:p>
-    <w:tbl>
-      <w:tblPr>
-        <w:tblStyle w:val="TableGrid"/>
-        <w:tblW w:w="0" w:type="auto"/>
-        <w:jc w:val="center"/>
-        <w:tblBorders>
-          <w:top w:val="none" w:sz="0" w:space="0" w:color="auto"/>
-          <w:left w:val="none" w:sz="0" w:space="0" w:color="auto"/>
-          <w:bottom w:val="none" w:sz="0" w:space="0" w:color="auto"/>
-          <w:right w:val="none" w:sz="0" w:space="0" w:color="auto"/>
-          <w:insideH w:val="none" w:sz="0" w:space="0" w:color="auto"/>
-          <w:insideV w:val="none" w:sz="0" w:space="0" w:color="auto"/>
-        </w:tblBorders>
-        <w:tblLook w:val="04A0" w:firstRow="1" w:lastRow="0" w:firstColumn="1" w:lastColumn="0" w:noHBand="0" w:noVBand="1"/>
-      </w:tblPr>
-      <w:tblGrid>
-        <w:gridCol w:w="3955"/>
-      </w:tblGrid>
-      <w:tr>
-        <w:trPr>
-          <w:jc w:val="center"/>
-        </w:trPr>
-        <w:tc>
-          <w:tcPr>
-            <w:tcW w:w="3955" w:type="dxa"/>
-            <w:vAlign w:val="center"/>
-          </w:tcPr>
-          <w:p>
-            <w:pPr>
-              <w:keepNext/>
-              <w:ind w:right="-108"/>
-              <w:jc w:val="center"/>
-            </w:pPr>
-            <w:proofErr w:type="spellStart"/>
-            <w:r>
-              <w:t>windTurbinePic</w:t>
-            </w:r>
-            <w:proofErr w:type="spellEnd"/>
-          </w:p>
-        </w:tc>
-      </w:tr>
-    </w:tbl>
     <w:p>
       <w:pPr>
         <w:pStyle w:val="styleSubCaption"/>
@@ -6027,6 +5983,46 @@
           <w:rStyle w:val="SubtleEmphasis"/>
         </w:rPr>
       </w:pPr>
+      <w:r>
+        <w:rPr>
+          <w:noProof/>
+        </w:rPr>
+        <w:drawing>
+          <wp:inline distT="0" distB="0" distL="0" distR="0" wp14:anchorId="59ACA905" wp14:editId="4FDD0B65">
+            <wp:extent cx="4165014" cy="3458817"/>
+            <wp:effectExtent l="0" t="0" r="6985" b="8890"/>
+            <wp:docPr id="273494380" name="Imagen 1" descr="Diagrama, Dibujo de ingeniería&#10;&#10;Descripción generada automáticamente"/>
+            <wp:cNvGraphicFramePr>
+              <a:graphicFrameLocks xmlns:a="http://schemas.openxmlformats.org/drawingml/2006/main" noChangeAspect="1"/>
+            </wp:cNvGraphicFramePr>
+            <a:graphic xmlns:a="http://schemas.openxmlformats.org/drawingml/2006/main">
+              <a:graphicData uri="http://schemas.openxmlformats.org/drawingml/2006/picture">
+                <pic:pic xmlns:pic="http://schemas.openxmlformats.org/drawingml/2006/picture">
+                  <pic:nvPicPr>
+                    <pic:cNvPr id="273494380" name="Imagen 1" descr="Diagrama, Dibujo de ingeniería&#10;&#10;Descripción generada automáticamente"/>
+                    <pic:cNvPicPr/>
+                  </pic:nvPicPr>
+                  <pic:blipFill>
+                    <a:blip r:embed="rId14"/>
+                    <a:stretch>
+                      <a:fillRect/>
+                    </a:stretch>
+                  </pic:blipFill>
+                  <pic:spPr>
+                    <a:xfrm>
+                      <a:off x="0" y="0"/>
+                      <a:ext cx="4182579" cy="3473404"/>
+                    </a:xfrm>
+                    <a:prstGeom prst="rect">
+                      <a:avLst/>
+                    </a:prstGeom>
+                  </pic:spPr>
+                </pic:pic>
+              </a:graphicData>
+            </a:graphic>
+          </wp:inline>
+        </w:drawing>
+      </w:r>
     </w:p>
     <w:p>
       <w:pPr>
@@ -6567,158 +6563,24 @@
     </w:p>
     <w:p>
       <w:pPr>
-        <w:ind w:right="240"/>
+        <w:ind w:left="330" w:right="240"/>
         <w:jc w:val="both"/>
         <w:rPr>
           <w:sz w:val="24"/>
           <w:szCs w:val="24"/>
         </w:rPr>
       </w:pPr>
+      <w:r>
+        <w:rPr>
+          <w:sz w:val="24"/>
+          <w:szCs w:val="24"/>
+        </w:rPr>
+        <w:t>In figure 3 the power curve of the selected model is shown</w:t>
+      </w:r>
     </w:p>
     <w:p>
       <w:pPr>
-        <w:ind w:left="284" w:right="240"/>
-        <w:jc w:val="both"/>
-        <w:rPr>
-          <w:sz w:val="24"/>
-          <w:szCs w:val="24"/>
-        </w:rPr>
-      </w:pPr>
-      <w:r>
-        <w:rPr>
-          <w:sz w:val="24"/>
-          <w:szCs w:val="24"/>
-        </w:rPr>
-        <w:t xml:space="preserve">In </w:t>
-      </w:r>
-      <w:r>
-        <w:rPr>
-          <w:sz w:val="24"/>
-          <w:szCs w:val="24"/>
-        </w:rPr>
-        <w:t xml:space="preserve">Figure </w:t>
-      </w:r>
-      <w:r>
-        <w:rPr>
-          <w:sz w:val="24"/>
-          <w:szCs w:val="24"/>
-        </w:rPr>
-        <w:t>3</w:t>
-      </w:r>
-      <w:r>
-        <w:rPr>
-          <w:sz w:val="24"/>
-          <w:szCs w:val="24"/>
-        </w:rPr>
-        <w:t xml:space="preserve"> </w:t>
-      </w:r>
-      <w:r>
-        <w:rPr>
-          <w:sz w:val="24"/>
-          <w:szCs w:val="24"/>
-        </w:rPr>
-        <w:t>the</w:t>
-      </w:r>
-      <w:r>
-        <w:rPr>
-          <w:sz w:val="24"/>
-          <w:szCs w:val="24"/>
-        </w:rPr>
-        <w:t xml:space="preserve"> </w:t>
-      </w:r>
-      <w:r>
-        <w:rPr>
-          <w:sz w:val="24"/>
-          <w:szCs w:val="24"/>
-        </w:rPr>
-        <w:t>plant</w:t>
-      </w:r>
-      <w:r>
-        <w:rPr>
-          <w:sz w:val="24"/>
-          <w:szCs w:val="24"/>
-        </w:rPr>
-        <w:t xml:space="preserve"> </w:t>
-      </w:r>
-      <w:r>
-        <w:rPr>
-          <w:sz w:val="24"/>
-          <w:szCs w:val="24"/>
-        </w:rPr>
-        <w:t xml:space="preserve">layout </w:t>
-      </w:r>
-      <w:r>
-        <w:rPr>
-          <w:sz w:val="24"/>
-          <w:szCs w:val="24"/>
-        </w:rPr>
-        <w:t xml:space="preserve">is </w:t>
-      </w:r>
-      <w:r>
-        <w:rPr>
-          <w:sz w:val="24"/>
-          <w:szCs w:val="24"/>
-        </w:rPr>
-        <w:t>presented, showing the outline of the p</w:t>
-      </w:r>
-      <w:r>
-        <w:rPr>
-          <w:sz w:val="24"/>
-          <w:szCs w:val="24"/>
-        </w:rPr>
-        <w:t>olygonal of the wind farm, and the location of the wind turbines.</w:t>
-      </w:r>
-      <w:r>
-        <w:rPr>
-          <w:sz w:val="24"/>
-          <w:szCs w:val="24"/>
-        </w:rPr>
-        <w:t xml:space="preserve"> </w:t>
-      </w:r>
-    </w:p>
-    <w:p>
-      <w:pPr>
-        <w:ind w:left="284" w:right="240"/>
-        <w:jc w:val="both"/>
-        <w:rPr>
-          <w:sz w:val="24"/>
-          <w:szCs w:val="24"/>
-        </w:rPr>
-      </w:pPr>
-    </w:p>
-    <w:p>
-      <w:pPr>
-        <w:ind w:left="284" w:right="240"/>
-        <w:jc w:val="both"/>
-        <w:rPr>
-          <w:sz w:val="24"/>
-          <w:szCs w:val="24"/>
-        </w:rPr>
-      </w:pPr>
-    </w:p>
-    <w:p>
-      <w:pPr>
-        <w:ind w:left="284" w:right="240"/>
-        <w:jc w:val="both"/>
-        <w:rPr>
-          <w:sz w:val="24"/>
-          <w:szCs w:val="24"/>
-        </w:rPr>
-      </w:pPr>
-    </w:p>
-    <w:p>
-      <w:pPr>
-        <w:ind w:left="284" w:right="240"/>
-        <w:jc w:val="both"/>
-        <w:rPr>
-          <w:sz w:val="24"/>
-          <w:szCs w:val="24"/>
-        </w:rPr>
-      </w:pPr>
-    </w:p>
-    <w:p>
-      <w:pPr>
-        <w:ind w:left="284" w:right="240"/>
+        <w:ind w:right="240"/>
         <w:jc w:val="both"/>
         <w:rPr>
           <w:sz w:val="24"/>
@@ -6759,16 +6621,14 @@
               <w:ind w:right="-108"/>
               <w:jc w:val="center"/>
             </w:pPr>
-            <w:bookmarkStart w:id="30" w:name="_Hlk152250697"/>
             <w:proofErr w:type="spellStart"/>
             <w:r>
-              <w:t>layoutCut</w:t>
+              <w:t>powerCurvePic</w:t>
             </w:r>
             <w:proofErr w:type="spellEnd"/>
           </w:p>
         </w:tc>
       </w:tr>
-      <w:bookmarkEnd w:id="30"/>
     </w:tbl>
     <w:p>
       <w:pPr>
@@ -6791,7 +6651,6 @@
           <w:smallCaps/>
         </w:rPr>
       </w:pPr>
-      <w:bookmarkStart w:id="31" w:name="_Hlk152250708"/>
       <w:r>
         <w:rPr>
           <w:rStyle w:val="SubtleEmphasis"/>
@@ -6842,46 +6701,37 @@
         <w:rPr>
           <w:rStyle w:val="SubtleEmphasis"/>
         </w:rPr>
-        <w:t>. Map of th</w:t>
+        <w:t xml:space="preserve">. </w:t>
       </w:r>
       <w:r>
         <w:rPr>
           <w:rStyle w:val="SubtleEmphasis"/>
         </w:rPr>
-        <w:t xml:space="preserve">e </w:t>
+        <w:t xml:space="preserve">Power curve of </w:t>
       </w:r>
       <w:proofErr w:type="spellStart"/>
       <w:r>
         <w:rPr>
           <w:rStyle w:val="SubtleEmphasis"/>
         </w:rPr>
-        <w:t>nameWF</w:t>
+        <w:t>turbineModel</w:t>
       </w:r>
       <w:proofErr w:type="spellEnd"/>
       <w:r>
         <w:rPr>
           <w:rStyle w:val="SubtleEmphasis"/>
         </w:rPr>
-        <w:t xml:space="preserve"> </w:t>
-      </w:r>
-      <w:r>
-        <w:rPr>
-          <w:rStyle w:val="SubtleEmphasis"/>
-        </w:rPr>
-        <w:t>wind farm</w:t>
-      </w:r>
-      <w:r>
-        <w:rPr>
-          <w:rStyle w:val="SubtleEmphasis"/>
-        </w:rPr>
-        <w:t xml:space="preserve"> layout.</w:t>
+        <w:t xml:space="preserve"> model.</w:t>
       </w:r>
     </w:p>
-    <w:bookmarkEnd w:id="31"/>
     <w:p>
       <w:pPr>
         <w:ind w:right="240"/>
         <w:jc w:val="both"/>
+        <w:rPr>
+          <w:sz w:val="24"/>
+          <w:szCs w:val="24"/>
+        </w:rPr>
       </w:pPr>
     </w:p>
     <w:p>
@@ -6898,7 +6748,21 @@
           <w:sz w:val="24"/>
           <w:szCs w:val="24"/>
         </w:rPr>
-        <w:t>In</w:t>
+        <w:t xml:space="preserve">In </w:t>
+      </w:r>
+      <w:r>
+        <w:rPr>
+          <w:sz w:val="24"/>
+          <w:szCs w:val="24"/>
+        </w:rPr>
+        <w:t xml:space="preserve">Figure </w:t>
+      </w:r>
+      <w:r>
+        <w:rPr>
+          <w:sz w:val="24"/>
+          <w:szCs w:val="24"/>
+        </w:rPr>
+        <w:t>4</w:t>
       </w:r>
       <w:r>
         <w:rPr>
@@ -6912,35 +6776,7 @@
           <w:sz w:val="24"/>
           <w:szCs w:val="24"/>
         </w:rPr>
-        <w:t>T</w:t>
-      </w:r>
-      <w:r>
-        <w:rPr>
-          <w:sz w:val="24"/>
-          <w:szCs w:val="24"/>
-        </w:rPr>
-        <w:t xml:space="preserve">able </w:t>
-      </w:r>
-      <w:r>
-        <w:rPr>
-          <w:sz w:val="24"/>
-          <w:szCs w:val="24"/>
-        </w:rPr>
-        <w:t>5</w:t>
-      </w:r>
-      <w:r>
-        <w:rPr>
-          <w:sz w:val="24"/>
-          <w:szCs w:val="24"/>
-        </w:rPr>
-        <w:t xml:space="preserve"> the characteristics of the layouts are summarized, </w:t>
-      </w:r>
-      <w:r>
-        <w:rPr>
-          <w:sz w:val="24"/>
-          <w:szCs w:val="24"/>
-        </w:rPr>
-        <w:t>including</w:t>
+        <w:t>the</w:t>
       </w:r>
       <w:r>
         <w:rPr>
@@ -6954,21 +6790,7 @@
           <w:sz w:val="24"/>
           <w:szCs w:val="24"/>
         </w:rPr>
-        <w:t xml:space="preserve">for each turbine its </w:t>
-      </w:r>
-      <w:r>
-        <w:rPr>
-          <w:sz w:val="24"/>
-          <w:szCs w:val="24"/>
-        </w:rPr>
-        <w:t xml:space="preserve">coordinates, </w:t>
-      </w:r>
-      <w:r>
-        <w:rPr>
-          <w:sz w:val="24"/>
-          <w:szCs w:val="24"/>
-        </w:rPr>
-        <w:t>its</w:t>
+        <w:t>plant</w:t>
       </w:r>
       <w:r>
         <w:rPr>
@@ -6977,861 +6799,40 @@
         </w:rPr>
         <w:t xml:space="preserve"> </w:t>
       </w:r>
-      <w:proofErr w:type="spellStart"/>
-      <w:r>
-        <w:rPr>
-          <w:sz w:val="24"/>
-          <w:szCs w:val="24"/>
-        </w:rPr>
-        <w:t>altitud</w:t>
-      </w:r>
-      <w:proofErr w:type="spellEnd"/>
-      <w:r>
-        <w:rPr>
-          <w:sz w:val="24"/>
-          <w:szCs w:val="24"/>
-        </w:rPr>
-        <w:t xml:space="preserve">, and the distances </w:t>
-      </w:r>
-      <w:r>
-        <w:rPr>
-          <w:sz w:val="24"/>
-          <w:szCs w:val="24"/>
-        </w:rPr>
-        <w:t>to the closest turbine</w:t>
-      </w:r>
-      <w:r>
-        <w:rPr>
-          <w:sz w:val="24"/>
-          <w:szCs w:val="24"/>
-        </w:rPr>
-        <w:t>.</w:t>
-      </w:r>
-    </w:p>
-    <w:p>
-      <w:pPr>
-        <w:ind w:left="284" w:right="240"/>
-        <w:jc w:val="both"/>
-        <w:rPr>
-          <w:sz w:val="24"/>
-          <w:szCs w:val="24"/>
-        </w:rPr>
-      </w:pPr>
-    </w:p>
-    <w:tbl>
-      <w:tblPr>
-        <w:tblStyle w:val="TableGridLight"/>
-        <w:tblW w:w="9841" w:type="dxa"/>
-        <w:jc w:val="center"/>
-        <w:tblLook w:val="0480" w:firstRow="0" w:lastRow="0" w:firstColumn="1" w:lastColumn="0" w:noHBand="0" w:noVBand="1"/>
-      </w:tblPr>
-      <w:tblGrid>
-        <w:gridCol w:w="1271"/>
-        <w:gridCol w:w="1985"/>
-        <w:gridCol w:w="1823"/>
-        <w:gridCol w:w="1579"/>
-        <w:gridCol w:w="1417"/>
-        <w:gridCol w:w="1766"/>
-      </w:tblGrid>
-      <w:tr>
-        <w:trPr>
-          <w:trHeight w:val="540"/>
-          <w:jc w:val="center"/>
-        </w:trPr>
-        <w:tc>
-          <w:tcPr>
-            <w:tcW w:w="1271" w:type="dxa"/>
-            <w:tcBorders>
-              <w:top w:val="single" w:sz="4" w:space="0" w:color="FFFFFF" w:themeColor="background1"/>
-              <w:left w:val="single" w:sz="4" w:space="0" w:color="FFFFFF" w:themeColor="background1"/>
-              <w:bottom w:val="single" w:sz="4" w:space="0" w:color="FFFFFF" w:themeColor="background1"/>
-              <w:right w:val="single" w:sz="4" w:space="0" w:color="FFFFFF" w:themeColor="background1"/>
-            </w:tcBorders>
-            <w:shd w:val="clear" w:color="auto" w:fill="FFFFFF" w:themeFill="background1"/>
-            <w:noWrap/>
-            <w:vAlign w:val="center"/>
-          </w:tcPr>
-          <w:p>
-            <w:pPr>
-              <w:ind w:right="240"/>
-              <w:jc w:val="center"/>
-            </w:pPr>
-            <w:r>
-              <w:br w:type="page"/>
-            </w:r>
-          </w:p>
-          <w:p>
-            <w:pPr>
-              <w:ind w:right="240"/>
-              <w:jc w:val="center"/>
-              <w:rPr>
-                <w:rFonts w:eastAsia="Calibri"/>
-                <w:color w:val="000000"/>
-                <w:lang w:eastAsia="es-ES" w:bidi="en-US"/>
-              </w:rPr>
-            </w:pPr>
-          </w:p>
-        </w:tc>
-        <w:tc>
-          <w:tcPr>
-            <w:tcW w:w="1985" w:type="dxa"/>
-            <w:tcBorders>
-              <w:top w:val="single" w:sz="4" w:space="0" w:color="548DD4" w:themeColor="text2" w:themeTint="99"/>
-              <w:left w:val="single" w:sz="4" w:space="0" w:color="FFFFFF" w:themeColor="background1"/>
-              <w:bottom w:val="single" w:sz="4" w:space="0" w:color="548DD4" w:themeColor="text2" w:themeTint="99"/>
-              <w:right w:val="single" w:sz="4" w:space="0" w:color="FFFFFF" w:themeColor="background1"/>
-            </w:tcBorders>
-            <w:shd w:val="clear" w:color="auto" w:fill="548DD4" w:themeFill="text2" w:themeFillTint="99"/>
-            <w:noWrap/>
-            <w:vAlign w:val="center"/>
-          </w:tcPr>
-          <w:p>
-            <w:pPr>
-              <w:ind w:right="240"/>
-              <w:jc w:val="center"/>
-              <w:rPr>
-                <w:rFonts w:eastAsia="Calibri"/>
-                <w:color w:val="000000"/>
-                <w:lang w:eastAsia="es-ES" w:bidi="en-US"/>
-              </w:rPr>
-            </w:pPr>
-            <w:r>
-              <w:rPr>
-                <w:rFonts w:eastAsia="Times New Roman" w:cstheme="minorHAnsi"/>
-                <w:color w:val="FFFFFF"/>
-                <w:sz w:val="24"/>
-                <w:szCs w:val="24"/>
-                <w:lang w:val="es-ES" w:eastAsia="es-ES"/>
-              </w:rPr>
-              <w:t>x UTM</w:t>
-            </w:r>
-          </w:p>
-        </w:tc>
-        <w:tc>
-          <w:tcPr>
-            <w:tcW w:w="1823" w:type="dxa"/>
-            <w:tcBorders>
-              <w:top w:val="single" w:sz="4" w:space="0" w:color="548DD4" w:themeColor="text2" w:themeTint="99"/>
-              <w:left w:val="single" w:sz="4" w:space="0" w:color="FFFFFF" w:themeColor="background1"/>
-              <w:bottom w:val="single" w:sz="4" w:space="0" w:color="548DD4" w:themeColor="text2" w:themeTint="99"/>
-              <w:right w:val="single" w:sz="4" w:space="0" w:color="FFFFFF"/>
-            </w:tcBorders>
-            <w:shd w:val="clear" w:color="auto" w:fill="548DD4" w:themeFill="text2" w:themeFillTint="99"/>
-            <w:vAlign w:val="center"/>
-          </w:tcPr>
-          <w:p>
-            <w:pPr>
-              <w:ind w:right="240"/>
-              <w:jc w:val="center"/>
-              <w:rPr>
-                <w:rFonts w:eastAsia="Calibri"/>
-                <w:color w:val="000000"/>
-                <w:lang w:eastAsia="es-ES" w:bidi="en-US"/>
-              </w:rPr>
-            </w:pPr>
-            <w:r>
-              <w:rPr>
-                <w:rFonts w:eastAsia="Times New Roman" w:cstheme="minorHAnsi"/>
-                <w:color w:val="FFFFFF"/>
-                <w:sz w:val="24"/>
-                <w:szCs w:val="24"/>
-                <w:lang w:val="es-ES" w:eastAsia="es-ES"/>
-              </w:rPr>
-              <w:t>y UTM</w:t>
-            </w:r>
-          </w:p>
-        </w:tc>
-        <w:tc>
-          <w:tcPr>
-            <w:tcW w:w="1579" w:type="dxa"/>
-            <w:tcBorders>
-              <w:top w:val="single" w:sz="4" w:space="0" w:color="548DD4" w:themeColor="text2" w:themeTint="99"/>
-              <w:left w:val="single" w:sz="4" w:space="0" w:color="FFFFFF"/>
-              <w:bottom w:val="single" w:sz="4" w:space="0" w:color="548DD4" w:themeColor="text2" w:themeTint="99"/>
-              <w:right w:val="single" w:sz="4" w:space="0" w:color="FFFFFF"/>
-            </w:tcBorders>
-            <w:shd w:val="clear" w:color="auto" w:fill="548DD4" w:themeFill="text2" w:themeFillTint="99"/>
-            <w:vAlign w:val="center"/>
-          </w:tcPr>
-          <w:p>
-            <w:pPr>
-              <w:ind w:right="240"/>
-              <w:jc w:val="center"/>
-              <w:rPr>
-                <w:rFonts w:eastAsia="Times New Roman" w:cstheme="minorHAnsi"/>
-                <w:color w:val="FFFFFF"/>
-                <w:sz w:val="24"/>
-                <w:szCs w:val="24"/>
-                <w:lang w:val="es-ES" w:eastAsia="es-ES"/>
-              </w:rPr>
-            </w:pPr>
-            <w:proofErr w:type="spellStart"/>
-            <w:r>
-              <w:rPr>
-                <w:rFonts w:eastAsia="Times New Roman" w:cstheme="minorHAnsi"/>
-                <w:color w:val="FFFFFF"/>
-                <w:sz w:val="24"/>
-                <w:szCs w:val="24"/>
-                <w:lang w:val="es-ES" w:eastAsia="es-ES"/>
-              </w:rPr>
-              <w:t>Altitude</w:t>
-            </w:r>
-            <w:proofErr w:type="spellEnd"/>
-          </w:p>
-        </w:tc>
-        <w:tc>
-          <w:tcPr>
-            <w:tcW w:w="1417" w:type="dxa"/>
-            <w:tcBorders>
-              <w:top w:val="single" w:sz="4" w:space="0" w:color="548DD4" w:themeColor="text2" w:themeTint="99"/>
-              <w:left w:val="single" w:sz="4" w:space="0" w:color="FFFFFF"/>
-              <w:bottom w:val="single" w:sz="4" w:space="0" w:color="548DD4" w:themeColor="text2" w:themeTint="99"/>
-              <w:right w:val="single" w:sz="4" w:space="0" w:color="FFFFFF"/>
-            </w:tcBorders>
-            <w:shd w:val="clear" w:color="auto" w:fill="548DD4" w:themeFill="text2" w:themeFillTint="99"/>
-            <w:vAlign w:val="center"/>
-          </w:tcPr>
-          <w:p>
-            <w:pPr>
-              <w:ind w:right="240"/>
-              <w:jc w:val="center"/>
-              <w:rPr>
-                <w:rFonts w:eastAsia="Times New Roman" w:cstheme="minorHAnsi"/>
-                <w:color w:val="FFFFFF"/>
-                <w:sz w:val="24"/>
-                <w:szCs w:val="24"/>
-                <w:lang w:val="es-ES" w:eastAsia="es-ES"/>
-              </w:rPr>
-            </w:pPr>
-            <w:proofErr w:type="spellStart"/>
-            <w:r>
-              <w:rPr>
-                <w:rFonts w:eastAsia="Times New Roman" w:cstheme="minorHAnsi"/>
-                <w:color w:val="FFFFFF"/>
-                <w:sz w:val="24"/>
-                <w:szCs w:val="24"/>
-                <w:lang w:val="es-ES" w:eastAsia="es-ES"/>
-              </w:rPr>
-              <w:t>Closes</w:t>
-            </w:r>
-            <w:r>
-              <w:rPr>
-                <w:rFonts w:eastAsia="Times New Roman" w:cstheme="minorHAnsi"/>
-                <w:color w:val="FFFFFF"/>
-                <w:sz w:val="24"/>
-                <w:szCs w:val="24"/>
-                <w:lang w:val="es-ES" w:eastAsia="es-ES"/>
-              </w:rPr>
-              <w:t>t</w:t>
-            </w:r>
-            <w:proofErr w:type="spellEnd"/>
-            <w:r>
-              <w:rPr>
-                <w:rFonts w:eastAsia="Times New Roman" w:cstheme="minorHAnsi"/>
-                <w:color w:val="FFFFFF"/>
-                <w:sz w:val="24"/>
-                <w:szCs w:val="24"/>
-                <w:lang w:val="es-ES" w:eastAsia="es-ES"/>
-              </w:rPr>
-              <w:t xml:space="preserve"> WT</w:t>
-            </w:r>
-          </w:p>
-        </w:tc>
-        <w:tc>
-          <w:tcPr>
-            <w:tcW w:w="1766" w:type="dxa"/>
-            <w:tcBorders>
-              <w:top w:val="single" w:sz="4" w:space="0" w:color="548DD4" w:themeColor="text2" w:themeTint="99"/>
-              <w:left w:val="single" w:sz="4" w:space="0" w:color="FFFFFF"/>
-              <w:bottom w:val="single" w:sz="4" w:space="0" w:color="548DD4" w:themeColor="text2" w:themeTint="99"/>
-              <w:right w:val="single" w:sz="4" w:space="0" w:color="548DD4" w:themeColor="text2" w:themeTint="99"/>
-            </w:tcBorders>
-            <w:shd w:val="clear" w:color="auto" w:fill="548DD4" w:themeFill="text2" w:themeFillTint="99"/>
-            <w:vAlign w:val="center"/>
-          </w:tcPr>
-          <w:p>
-            <w:pPr>
-              <w:ind w:right="240"/>
-              <w:jc w:val="center"/>
-              <w:rPr>
-                <w:rFonts w:eastAsia="Times New Roman" w:cstheme="minorHAnsi"/>
-                <w:color w:val="FFFFFF"/>
-                <w:sz w:val="24"/>
-                <w:szCs w:val="24"/>
-                <w:lang w:val="es-ES" w:eastAsia="es-ES"/>
-              </w:rPr>
-            </w:pPr>
-            <w:proofErr w:type="spellStart"/>
-            <w:r>
-              <w:rPr>
-                <w:rFonts w:eastAsia="Times New Roman" w:cstheme="minorHAnsi"/>
-                <w:color w:val="FFFFFF"/>
-                <w:sz w:val="24"/>
-                <w:szCs w:val="24"/>
-                <w:lang w:val="es-ES" w:eastAsia="es-ES"/>
-              </w:rPr>
-              <w:t>Distance</w:t>
-            </w:r>
-            <w:proofErr w:type="spellEnd"/>
-            <w:r>
-              <w:rPr>
-                <w:rFonts w:eastAsia="Times New Roman" w:cstheme="minorHAnsi"/>
-                <w:color w:val="FFFFFF"/>
-                <w:sz w:val="24"/>
-                <w:szCs w:val="24"/>
-                <w:lang w:val="es-ES" w:eastAsia="es-ES"/>
-              </w:rPr>
-              <w:t xml:space="preserve"> </w:t>
-            </w:r>
-            <w:proofErr w:type="spellStart"/>
-            <w:r>
-              <w:rPr>
-                <w:rFonts w:eastAsia="Times New Roman" w:cstheme="minorHAnsi"/>
-                <w:color w:val="FFFFFF"/>
-                <w:sz w:val="24"/>
-                <w:szCs w:val="24"/>
-                <w:lang w:val="es-ES" w:eastAsia="es-ES"/>
-              </w:rPr>
-              <w:t>to</w:t>
-            </w:r>
-            <w:proofErr w:type="spellEnd"/>
-            <w:r>
-              <w:rPr>
-                <w:rFonts w:eastAsia="Times New Roman" w:cstheme="minorHAnsi"/>
-                <w:color w:val="FFFFFF"/>
-                <w:sz w:val="24"/>
-                <w:szCs w:val="24"/>
-                <w:lang w:val="es-ES" w:eastAsia="es-ES"/>
-              </w:rPr>
-              <w:t xml:space="preserve"> </w:t>
-            </w:r>
-            <w:proofErr w:type="spellStart"/>
-            <w:r>
-              <w:rPr>
-                <w:rFonts w:eastAsia="Times New Roman" w:cstheme="minorHAnsi"/>
-                <w:color w:val="FFFFFF"/>
-                <w:sz w:val="24"/>
-                <w:szCs w:val="24"/>
-                <w:lang w:val="es-ES" w:eastAsia="es-ES"/>
-              </w:rPr>
-              <w:t>closest</w:t>
-            </w:r>
-            <w:proofErr w:type="spellEnd"/>
-            <w:r>
-              <w:rPr>
-                <w:rFonts w:eastAsia="Times New Roman" w:cstheme="minorHAnsi"/>
-                <w:color w:val="FFFFFF"/>
-                <w:sz w:val="24"/>
-                <w:szCs w:val="24"/>
-                <w:lang w:val="es-ES" w:eastAsia="es-ES"/>
-              </w:rPr>
-              <w:t xml:space="preserve"> WT</w:t>
-            </w:r>
-          </w:p>
-        </w:tc>
-      </w:tr>
-      <w:tr>
-        <w:trPr>
-          <w:trHeight w:val="540"/>
-          <w:jc w:val="center"/>
-        </w:trPr>
-        <w:tc>
-          <w:tcPr>
-            <w:tcW w:w="1271" w:type="dxa"/>
-            <w:tcBorders>
-              <w:top w:val="single" w:sz="4" w:space="0" w:color="548DD4" w:themeColor="text2" w:themeTint="99"/>
-              <w:bottom w:val="single" w:sz="4" w:space="0" w:color="FFFFFF" w:themeColor="background1"/>
-              <w:right w:val="single" w:sz="4" w:space="0" w:color="FFFFFF" w:themeColor="background1"/>
-            </w:tcBorders>
-            <w:shd w:val="clear" w:color="auto" w:fill="548DD4" w:themeFill="text2" w:themeFillTint="99"/>
-            <w:noWrap/>
-            <w:vAlign w:val="center"/>
-          </w:tcPr>
-          <w:p>
-            <w:pPr>
-              <w:ind w:right="240"/>
-              <w:jc w:val="center"/>
-              <w:rPr>
-                <w:rFonts w:eastAsia="Calibri"/>
-                <w:color w:val="FFFFFF" w:themeColor="background1"/>
-                <w:sz w:val="24"/>
-                <w:szCs w:val="24"/>
-                <w:lang w:eastAsia="es-ES" w:bidi="en-US"/>
-              </w:rPr>
-            </w:pPr>
-            <w:proofErr w:type="spellStart"/>
-            <w:r>
-              <w:rPr>
-                <w:rFonts w:eastAsia="Calibri"/>
-                <w:color w:val="FFFFFF" w:themeColor="background1"/>
-                <w:sz w:val="24"/>
-                <w:szCs w:val="24"/>
-                <w:lang w:eastAsia="es-ES" w:bidi="en-US"/>
-              </w:rPr>
-              <w:t>flagWT</w:t>
-            </w:r>
-            <w:proofErr w:type="spellEnd"/>
-          </w:p>
-        </w:tc>
-        <w:tc>
-          <w:tcPr>
-            <w:tcW w:w="1985" w:type="dxa"/>
-            <w:tcBorders>
-              <w:top w:val="single" w:sz="4" w:space="0" w:color="548DD4" w:themeColor="text2" w:themeTint="99"/>
-              <w:left w:val="single" w:sz="4" w:space="0" w:color="FFFFFF" w:themeColor="background1"/>
-              <w:bottom w:val="single" w:sz="4" w:space="0" w:color="548DD4" w:themeColor="text2" w:themeTint="99"/>
-              <w:right w:val="single" w:sz="4" w:space="0" w:color="548DD4" w:themeColor="text2" w:themeTint="99"/>
-            </w:tcBorders>
-            <w:noWrap/>
-            <w:vAlign w:val="center"/>
-          </w:tcPr>
-          <w:p>
-            <w:pPr>
-              <w:ind w:right="240"/>
-              <w:jc w:val="center"/>
-              <w:rPr>
-                <w:rFonts w:eastAsia="Calibri"/>
-                <w:color w:val="000000"/>
-                <w:sz w:val="24"/>
-                <w:szCs w:val="24"/>
-                <w:lang w:eastAsia="es-ES" w:bidi="en-US"/>
-              </w:rPr>
-            </w:pPr>
-          </w:p>
-        </w:tc>
-        <w:tc>
-          <w:tcPr>
-            <w:tcW w:w="1823" w:type="dxa"/>
-            <w:tcBorders>
-              <w:top w:val="single" w:sz="4" w:space="0" w:color="548DD4" w:themeColor="text2" w:themeTint="99"/>
-              <w:left w:val="single" w:sz="4" w:space="0" w:color="FFFFFF" w:themeColor="background1"/>
-              <w:bottom w:val="single" w:sz="4" w:space="0" w:color="548DD4" w:themeColor="text2" w:themeTint="99"/>
-              <w:right w:val="single" w:sz="4" w:space="0" w:color="548DD4" w:themeColor="text2" w:themeTint="99"/>
-            </w:tcBorders>
-            <w:vAlign w:val="center"/>
-          </w:tcPr>
-          <w:p>
-            <w:pPr>
-              <w:ind w:right="240"/>
-              <w:jc w:val="center"/>
-              <w:rPr>
-                <w:rFonts w:eastAsia="Calibri"/>
-                <w:color w:val="000000"/>
-                <w:sz w:val="24"/>
-                <w:szCs w:val="24"/>
-                <w:lang w:eastAsia="es-ES" w:bidi="en-US"/>
-              </w:rPr>
-            </w:pPr>
-          </w:p>
-        </w:tc>
-        <w:tc>
-          <w:tcPr>
-            <w:tcW w:w="1579" w:type="dxa"/>
-            <w:tcBorders>
-              <w:top w:val="single" w:sz="4" w:space="0" w:color="548DD4" w:themeColor="text2" w:themeTint="99"/>
-              <w:left w:val="single" w:sz="4" w:space="0" w:color="FFFFFF" w:themeColor="background1"/>
-              <w:bottom w:val="single" w:sz="4" w:space="0" w:color="548DD4" w:themeColor="text2" w:themeTint="99"/>
-              <w:right w:val="single" w:sz="4" w:space="0" w:color="548DD4" w:themeColor="text2" w:themeTint="99"/>
-            </w:tcBorders>
-            <w:vAlign w:val="center"/>
-          </w:tcPr>
-          <w:p>
-            <w:pPr>
-              <w:ind w:right="240"/>
-              <w:jc w:val="center"/>
-              <w:rPr>
-                <w:rFonts w:eastAsia="Calibri"/>
-                <w:color w:val="000000"/>
-                <w:sz w:val="24"/>
-                <w:szCs w:val="24"/>
-                <w:lang w:eastAsia="es-ES" w:bidi="en-US"/>
-              </w:rPr>
-            </w:pPr>
-          </w:p>
-        </w:tc>
-        <w:tc>
-          <w:tcPr>
-            <w:tcW w:w="1417" w:type="dxa"/>
-            <w:tcBorders>
-              <w:top w:val="single" w:sz="4" w:space="0" w:color="548DD4" w:themeColor="text2" w:themeTint="99"/>
-              <w:left w:val="single" w:sz="4" w:space="0" w:color="FFFFFF" w:themeColor="background1"/>
-              <w:bottom w:val="single" w:sz="4" w:space="0" w:color="548DD4" w:themeColor="text2" w:themeTint="99"/>
-              <w:right w:val="single" w:sz="4" w:space="0" w:color="548DD4" w:themeColor="text2" w:themeTint="99"/>
-            </w:tcBorders>
-            <w:vAlign w:val="center"/>
-          </w:tcPr>
-          <w:p>
-            <w:pPr>
-              <w:ind w:right="240"/>
-              <w:jc w:val="center"/>
-              <w:rPr>
-                <w:rFonts w:eastAsia="Calibri"/>
-                <w:color w:val="000000"/>
-                <w:sz w:val="24"/>
-                <w:szCs w:val="24"/>
-                <w:lang w:eastAsia="es-ES" w:bidi="en-US"/>
-              </w:rPr>
-            </w:pPr>
-          </w:p>
-        </w:tc>
-        <w:tc>
-          <w:tcPr>
-            <w:tcW w:w="1766" w:type="dxa"/>
-            <w:tcBorders>
-              <w:top w:val="single" w:sz="4" w:space="0" w:color="548DD4" w:themeColor="text2" w:themeTint="99"/>
-              <w:left w:val="single" w:sz="4" w:space="0" w:color="FFFFFF" w:themeColor="background1"/>
-              <w:bottom w:val="single" w:sz="4" w:space="0" w:color="548DD4" w:themeColor="text2" w:themeTint="99"/>
-              <w:right w:val="single" w:sz="4" w:space="0" w:color="548DD4" w:themeColor="text2" w:themeTint="99"/>
-            </w:tcBorders>
-            <w:vAlign w:val="center"/>
-          </w:tcPr>
-          <w:p>
-            <w:pPr>
-              <w:ind w:right="240"/>
-              <w:jc w:val="center"/>
-              <w:rPr>
-                <w:rFonts w:eastAsia="Calibri"/>
-                <w:color w:val="000000"/>
-                <w:sz w:val="24"/>
-                <w:szCs w:val="24"/>
-                <w:lang w:eastAsia="es-ES" w:bidi="en-US"/>
-              </w:rPr>
-            </w:pPr>
-          </w:p>
-        </w:tc>
-      </w:tr>
-    </w:tbl>
-    <w:p>
-      <w:pPr>
-        <w:pStyle w:val="styleSubCaption"/>
-        <w:rPr>
-          <w:rStyle w:val="SubtleEmphasis"/>
-        </w:rPr>
-      </w:pPr>
-    </w:p>
-    <w:p>
-      <w:pPr>
-        <w:pStyle w:val="styleSubCaption"/>
-        <w:rPr>
-          <w:sz w:val="24"/>
-          <w:szCs w:val="24"/>
-        </w:rPr>
-      </w:pPr>
-      <w:r>
-        <w:rPr>
-          <w:rStyle w:val="SubtleEmphasis"/>
-        </w:rPr>
-        <w:t xml:space="preserve">Table 5. </w:t>
-      </w:r>
-      <w:r>
-        <w:rPr>
-          <w:rStyle w:val="SubtleEmphasis"/>
-        </w:rPr>
-        <w:t>Main</w:t>
-      </w:r>
-      <w:r>
-        <w:rPr>
-          <w:rStyle w:val="SubtleEmphasis"/>
-        </w:rPr>
-        <w:t xml:space="preserve"> features of the wind turbines of </w:t>
-      </w:r>
-      <w:proofErr w:type="spellStart"/>
-      <w:r>
-        <w:rPr>
-          <w:rStyle w:val="SubtleEmphasis"/>
-        </w:rPr>
-        <w:t>nameWF</w:t>
-      </w:r>
-      <w:proofErr w:type="spellEnd"/>
-      <w:r>
-        <w:rPr>
-          <w:rStyle w:val="SubtleEmphasis"/>
-        </w:rPr>
-        <w:t xml:space="preserve"> wind farm</w:t>
-      </w:r>
-      <w:r>
-        <w:rPr>
-          <w:rStyle w:val="SubtleEmphasis"/>
-        </w:rPr>
-        <w:t>.</w:t>
-      </w:r>
-    </w:p>
-    <w:p>
-      <w:pPr>
-        <w:ind w:left="284" w:right="240"/>
-        <w:jc w:val="both"/>
-      </w:pPr>
-    </w:p>
-    <w:p>
-      <w:pPr>
-        <w:pStyle w:val="Heading2"/>
-        <w:numPr>
-          <w:ilvl w:val="1"/>
-          <w:numId w:val="8"/>
-        </w:numPr>
-        <w:ind w:right="240"/>
-        <w:jc w:val="both"/>
-      </w:pPr>
-      <w:bookmarkStart w:id="32" w:name="_Toc150873446"/>
-      <w:bookmarkStart w:id="33" w:name="_Toc150873578"/>
-      <w:bookmarkStart w:id="34" w:name="_Toc150873603"/>
-      <w:bookmarkStart w:id="35" w:name="_Toc150930816"/>
-      <w:r>
-        <w:t>Wind resource model</w:t>
-      </w:r>
-      <w:bookmarkEnd w:id="32"/>
-      <w:bookmarkEnd w:id="33"/>
-      <w:bookmarkEnd w:id="34"/>
-      <w:bookmarkEnd w:id="35"/>
-    </w:p>
-    <w:p>
-      <w:pPr>
-        <w:ind w:right="240"/>
-        <w:jc w:val="both"/>
-      </w:pPr>
-    </w:p>
-    <w:p>
-      <w:pPr>
-        <w:ind w:left="284" w:right="240"/>
-        <w:jc w:val="both"/>
-        <w:rPr>
-          <w:sz w:val="24"/>
-          <w:szCs w:val="24"/>
-        </w:rPr>
-      </w:pPr>
-      <w:r>
-        <w:rPr>
-          <w:sz w:val="24"/>
-          <w:szCs w:val="24"/>
-        </w:rPr>
-        <w:t>Basing on</w:t>
-      </w:r>
-      <w:r>
-        <w:rPr>
-          <w:sz w:val="24"/>
-          <w:szCs w:val="24"/>
-        </w:rPr>
-        <w:t xml:space="preserve"> the </w:t>
-      </w:r>
-      <w:r>
-        <w:rPr>
-          <w:sz w:val="24"/>
-          <w:szCs w:val="24"/>
-        </w:rPr>
-        <w:t xml:space="preserve">wind </w:t>
-      </w:r>
-      <w:r>
-        <w:rPr>
-          <w:sz w:val="24"/>
-          <w:szCs w:val="24"/>
-        </w:rPr>
-        <w:t xml:space="preserve">and meteorological data downloaded from the mentioned reanalysis database, along with the elevation and roughness maps, </w:t>
-      </w:r>
-      <w:proofErr w:type="spellStart"/>
-      <w:r>
-        <w:rPr>
-          <w:sz w:val="24"/>
-          <w:szCs w:val="24"/>
-        </w:rPr>
-        <w:t>softwareWind</w:t>
-      </w:r>
-      <w:proofErr w:type="spellEnd"/>
+      <w:r>
+        <w:rPr>
+          <w:sz w:val="24"/>
+          <w:szCs w:val="24"/>
+        </w:rPr>
+        <w:t xml:space="preserve">layout </w:t>
+      </w:r>
+      <w:r>
+        <w:rPr>
+          <w:sz w:val="24"/>
+          <w:szCs w:val="24"/>
+        </w:rPr>
+        <w:t xml:space="preserve">is </w:t>
+      </w:r>
+      <w:r>
+        <w:rPr>
+          <w:sz w:val="24"/>
+          <w:szCs w:val="24"/>
+        </w:rPr>
+        <w:t>presented, showing the outline of the p</w:t>
+      </w:r>
+      <w:r>
+        <w:rPr>
+          <w:sz w:val="24"/>
+          <w:szCs w:val="24"/>
+        </w:rPr>
+        <w:t>olygonal of the wind farm, and the location of the wind turbines.</w:t>
+      </w:r>
       <w:r>
         <w:rPr>
           <w:sz w:val="24"/>
           <w:szCs w:val="24"/>
         </w:rPr>
         <w:t xml:space="preserve"> </w:t>
-      </w:r>
-      <w:r>
-        <w:rPr>
-          <w:sz w:val="24"/>
-          <w:szCs w:val="24"/>
-        </w:rPr>
-        <w:t>calculates a prediction of the wind resource at the plant site, which is provided</w:t>
-      </w:r>
-      <w:r>
-        <w:rPr>
-          <w:sz w:val="24"/>
-          <w:szCs w:val="24"/>
-        </w:rPr>
-        <w:t xml:space="preserve"> in</w:t>
-      </w:r>
-      <w:r>
-        <w:rPr>
-          <w:sz w:val="24"/>
-          <w:szCs w:val="24"/>
-        </w:rPr>
-        <w:t xml:space="preserve"> the form of maps.</w:t>
-      </w:r>
-    </w:p>
-    <w:p>
-      <w:pPr>
-        <w:ind w:left="284" w:right="240"/>
-        <w:jc w:val="both"/>
-        <w:rPr>
-          <w:sz w:val="24"/>
-          <w:szCs w:val="24"/>
-        </w:rPr>
-      </w:pPr>
-      <w:r>
-        <w:rPr>
-          <w:sz w:val="24"/>
-          <w:szCs w:val="24"/>
-        </w:rPr>
-        <w:t xml:space="preserve">In Figure </w:t>
-      </w:r>
-      <w:r>
-        <w:rPr>
-          <w:sz w:val="24"/>
-          <w:szCs w:val="24"/>
-        </w:rPr>
-        <w:t>4</w:t>
-      </w:r>
-      <w:r>
-        <w:rPr>
-          <w:sz w:val="24"/>
-          <w:szCs w:val="24"/>
-        </w:rPr>
-        <w:t xml:space="preserve"> the </w:t>
-      </w:r>
-      <w:r>
-        <w:rPr>
-          <w:sz w:val="24"/>
-          <w:szCs w:val="24"/>
-        </w:rPr>
-        <w:t>average</w:t>
-      </w:r>
-      <w:r>
-        <w:rPr>
-          <w:sz w:val="24"/>
-          <w:szCs w:val="24"/>
-        </w:rPr>
-        <w:t xml:space="preserve"> wind speed map is shown. </w:t>
-      </w:r>
-      <w:r>
-        <w:rPr>
-          <w:sz w:val="24"/>
-          <w:szCs w:val="24"/>
-        </w:rPr>
-        <w:t>This map represents the wind potential in the site, as the energy production will be proportional to the wind speed.</w:t>
-      </w:r>
-      <w:r>
-        <w:rPr>
-          <w:sz w:val="24"/>
-          <w:szCs w:val="24"/>
-        </w:rPr>
-        <w:t xml:space="preserve"> </w:t>
-      </w:r>
-      <w:r>
-        <w:rPr>
-          <w:sz w:val="24"/>
-          <w:szCs w:val="24"/>
-        </w:rPr>
-        <w:t>As</w:t>
-      </w:r>
-      <w:r>
-        <w:rPr>
-          <w:sz w:val="24"/>
-          <w:szCs w:val="24"/>
-        </w:rPr>
-        <w:t xml:space="preserve"> it can be seen</w:t>
-      </w:r>
-      <w:r>
-        <w:rPr>
-          <w:sz w:val="24"/>
-          <w:szCs w:val="24"/>
-        </w:rPr>
-        <w:t xml:space="preserve">, the </w:t>
-      </w:r>
-      <w:r>
-        <w:rPr>
-          <w:sz w:val="24"/>
-          <w:szCs w:val="24"/>
-        </w:rPr>
-        <w:t>average</w:t>
-      </w:r>
-      <w:r>
-        <w:rPr>
-          <w:sz w:val="24"/>
-          <w:szCs w:val="24"/>
-        </w:rPr>
-        <w:t xml:space="preserve"> wind speed at the wind farm location is </w:t>
-      </w:r>
-      <w:proofErr w:type="spellStart"/>
-      <w:r>
-        <w:rPr>
-          <w:sz w:val="24"/>
-          <w:szCs w:val="24"/>
-        </w:rPr>
-        <w:t>windSpeed</w:t>
-      </w:r>
-      <w:proofErr w:type="spellEnd"/>
-      <w:r>
-        <w:rPr>
-          <w:sz w:val="24"/>
-          <w:szCs w:val="24"/>
-        </w:rPr>
-        <w:t xml:space="preserve"> m/s.</w:t>
-      </w:r>
-    </w:p>
-    <w:p>
-      <w:pPr>
-        <w:ind w:left="284" w:right="240"/>
-        <w:jc w:val="both"/>
-        <w:rPr>
-          <w:sz w:val="24"/>
-          <w:szCs w:val="24"/>
-        </w:rPr>
-      </w:pPr>
-      <w:r>
-        <w:rPr>
-          <w:sz w:val="24"/>
-          <w:szCs w:val="24"/>
-        </w:rPr>
-        <w:t xml:space="preserve">Additionally, the wind rose </w:t>
-      </w:r>
-      <w:r>
-        <w:rPr>
-          <w:sz w:val="24"/>
-          <w:szCs w:val="24"/>
-        </w:rPr>
-        <w:t xml:space="preserve">is </w:t>
-      </w:r>
-      <w:r>
-        <w:rPr>
-          <w:sz w:val="24"/>
-          <w:szCs w:val="24"/>
-        </w:rPr>
-        <w:t>displayed</w:t>
-      </w:r>
-      <w:r>
-        <w:rPr>
-          <w:sz w:val="24"/>
-          <w:szCs w:val="24"/>
-        </w:rPr>
-        <w:t xml:space="preserve"> in the map, </w:t>
-      </w:r>
-      <w:r>
-        <w:rPr>
-          <w:sz w:val="24"/>
-          <w:szCs w:val="24"/>
-        </w:rPr>
-        <w:t xml:space="preserve">which </w:t>
-      </w:r>
-      <w:r>
-        <w:rPr>
-          <w:sz w:val="24"/>
-          <w:szCs w:val="24"/>
-        </w:rPr>
-        <w:t>shows</w:t>
-      </w:r>
-      <w:r>
-        <w:rPr>
-          <w:sz w:val="24"/>
-          <w:szCs w:val="24"/>
-        </w:rPr>
-        <w:t xml:space="preserve"> the frequency distribution of the wind directions. The wind directions are also quite relevant, as they will determine the directions of the turbine wakes, which are a source of energy losses.</w:t>
       </w:r>
     </w:p>
     <w:p>
@@ -7877,14 +6878,16 @@
               <w:ind w:right="-108"/>
               <w:jc w:val="center"/>
             </w:pPr>
+            <w:bookmarkStart w:id="30" w:name="_Hlk152250697"/>
             <w:proofErr w:type="spellStart"/>
             <w:r>
-              <w:t>windHeatMap</w:t>
+              <w:t>layWFout</w:t>
             </w:r>
             <w:proofErr w:type="spellEnd"/>
           </w:p>
         </w:tc>
       </w:tr>
+      <w:bookmarkEnd w:id="30"/>
     </w:tbl>
     <w:p>
       <w:pPr>
@@ -7893,93 +6896,202 @@
           <w:rStyle w:val="SubtleEmphasis"/>
         </w:rPr>
       </w:pPr>
-      <w:r>
-        <w:rPr>
-          <w:rStyle w:val="SubtleEmphasis"/>
-          <w:lang w:val="en-GB"/>
-        </w:rPr>
-        <w:t xml:space="preserve">Figure </w:t>
-      </w:r>
-      <w:r>
+    </w:p>
+    <w:p>
+      <w:pPr>
+        <w:pStyle w:val="styleSubCaption"/>
+        <w:tabs>
+          <w:tab w:val="left" w:pos="3410"/>
+        </w:tabs>
         <w:rPr>
           <w:rStyle w:val="SubtleEmphasis"/>
           <w:b/>
           <w:bCs/>
           <w:smallCaps/>
         </w:rPr>
-        <w:fldChar w:fldCharType="begin"/>
-      </w:r>
+      </w:pPr>
+      <w:bookmarkStart w:id="31" w:name="_Hlk152250708"/>
       <w:r>
         <w:rPr>
           <w:rStyle w:val="SubtleEmphasis"/>
-          <w:lang w:val="en-GB"/>
-        </w:rPr>
-        <w:instrText xml:space="preserve"> SEQ Figure \* ARABIC </w:instrText>
+        </w:rPr>
+        <w:t>Figure</w:t>
       </w:r>
       <w:r>
         <w:rPr>
           <w:rStyle w:val="SubtleEmphasis"/>
-          <w:b/>
-          <w:bCs/>
-          <w:smallCaps/>
-        </w:rPr>
-        <w:fldChar w:fldCharType="separate"/>
+        </w:rPr>
+        <w:t xml:space="preserve"> 4</w:t>
       </w:r>
       <w:r>
         <w:rPr>
           <w:rStyle w:val="SubtleEmphasis"/>
-          <w:noProof/>
-          <w:lang w:val="en-GB"/>
-        </w:rPr>
-        <w:t>4</w:t>
+        </w:rPr>
+        <w:t>. Map of th</w:t>
       </w:r>
       <w:r>
         <w:rPr>
           <w:rStyle w:val="SubtleEmphasis"/>
-          <w:b/>
-          <w:bCs/>
-          <w:smallCaps/>
-        </w:rPr>
-        <w:fldChar w:fldCharType="end"/>
-      </w:r>
+        </w:rPr>
+        <w:t xml:space="preserve">e </w:t>
+      </w:r>
+      <w:proofErr w:type="spellStart"/>
       <w:r>
         <w:rPr>
           <w:rStyle w:val="SubtleEmphasis"/>
-          <w:lang w:val="en-GB"/>
-        </w:rPr>
-        <w:t xml:space="preserve">. </w:t>
-      </w:r>
+        </w:rPr>
+        <w:t>nameWF</w:t>
+      </w:r>
+      <w:proofErr w:type="spellEnd"/>
       <w:r>
         <w:rPr>
           <w:rStyle w:val="SubtleEmphasis"/>
         </w:rPr>
-        <w:t xml:space="preserve">Map of the </w:t>
+        <w:t xml:space="preserve"> </w:t>
       </w:r>
       <w:r>
         <w:rPr>
           <w:rStyle w:val="SubtleEmphasis"/>
         </w:rPr>
-        <w:t>average</w:t>
+        <w:t>wind farm</w:t>
       </w:r>
       <w:r>
         <w:rPr>
           <w:rStyle w:val="SubtleEmphasis"/>
         </w:rPr>
-        <w:t xml:space="preserve"> predicted wind speed.</w:t>
-      </w:r>
+        <w:t xml:space="preserve"> layout.</w:t>
+      </w:r>
+    </w:p>
+    <w:bookmarkEnd w:id="31"/>
+    <w:p>
+      <w:pPr>
+        <w:ind w:right="240"/>
+        <w:jc w:val="both"/>
+      </w:pPr>
     </w:p>
     <w:p>
       <w:pPr>
-        <w:pStyle w:val="styleSubCaption"/>
-        <w:rPr>
-          <w:b/>
-          <w:bCs/>
-          <w:i/>
-          <w:iCs/>
-          <w:smallCaps/>
-          <w:color w:val="404040" w:themeColor="text1" w:themeTint="BF"/>
-        </w:rPr>
-      </w:pPr>
+        <w:ind w:left="284" w:right="240"/>
+        <w:jc w:val="both"/>
+        <w:rPr>
+          <w:sz w:val="24"/>
+          <w:szCs w:val="24"/>
+        </w:rPr>
+      </w:pPr>
+      <w:r>
+        <w:rPr>
+          <w:sz w:val="24"/>
+          <w:szCs w:val="24"/>
+        </w:rPr>
+        <w:t>In</w:t>
+      </w:r>
+      <w:r>
+        <w:rPr>
+          <w:sz w:val="24"/>
+          <w:szCs w:val="24"/>
+        </w:rPr>
+        <w:t xml:space="preserve"> </w:t>
+      </w:r>
+      <w:r>
+        <w:rPr>
+          <w:sz w:val="24"/>
+          <w:szCs w:val="24"/>
+        </w:rPr>
+        <w:t>T</w:t>
+      </w:r>
+      <w:r>
+        <w:rPr>
+          <w:sz w:val="24"/>
+          <w:szCs w:val="24"/>
+        </w:rPr>
+        <w:t xml:space="preserve">able </w:t>
+      </w:r>
+      <w:r>
+        <w:rPr>
+          <w:sz w:val="24"/>
+          <w:szCs w:val="24"/>
+        </w:rPr>
+        <w:t>5</w:t>
+      </w:r>
+      <w:r>
+        <w:rPr>
+          <w:sz w:val="24"/>
+          <w:szCs w:val="24"/>
+        </w:rPr>
+        <w:t xml:space="preserve"> the characteristics of the layouts are summarized, </w:t>
+      </w:r>
+      <w:r>
+        <w:rPr>
+          <w:sz w:val="24"/>
+          <w:szCs w:val="24"/>
+        </w:rPr>
+        <w:t>including</w:t>
+      </w:r>
+      <w:r>
+        <w:rPr>
+          <w:sz w:val="24"/>
+          <w:szCs w:val="24"/>
+        </w:rPr>
+        <w:t xml:space="preserve"> </w:t>
+      </w:r>
+      <w:r>
+        <w:rPr>
+          <w:sz w:val="24"/>
+          <w:szCs w:val="24"/>
+        </w:rPr>
+        <w:t xml:space="preserve">for each turbine its </w:t>
+      </w:r>
+      <w:r>
+        <w:rPr>
+          <w:sz w:val="24"/>
+          <w:szCs w:val="24"/>
+        </w:rPr>
+        <w:t xml:space="preserve">coordinates, </w:t>
+      </w:r>
+      <w:r>
+        <w:rPr>
+          <w:sz w:val="24"/>
+          <w:szCs w:val="24"/>
+        </w:rPr>
+        <w:t>its</w:t>
+      </w:r>
+      <w:r>
+        <w:rPr>
+          <w:sz w:val="24"/>
+          <w:szCs w:val="24"/>
+        </w:rPr>
+        <w:t xml:space="preserve"> </w:t>
+      </w:r>
+      <w:proofErr w:type="spellStart"/>
+      <w:r>
+        <w:rPr>
+          <w:sz w:val="24"/>
+          <w:szCs w:val="24"/>
+        </w:rPr>
+        <w:t>altitud</w:t>
+      </w:r>
+      <w:proofErr w:type="spellEnd"/>
+      <w:r>
+        <w:rPr>
+          <w:sz w:val="24"/>
+          <w:szCs w:val="24"/>
+        </w:rPr>
+        <w:t xml:space="preserve">, and the distances </w:t>
+      </w:r>
+      <w:r>
+        <w:rPr>
+          <w:sz w:val="24"/>
+          <w:szCs w:val="24"/>
+        </w:rPr>
+        <w:t>to the closest turbine</w:t>
+      </w:r>
+      <w:r>
+        <w:rPr>
+          <w:sz w:val="24"/>
+          <w:szCs w:val="24"/>
+        </w:rPr>
+        <w:t>.</w:t>
+      </w:r>
     </w:p>
     <w:p>
       <w:pPr>
@@ -7990,6 +7102,664 @@
           <w:szCs w:val="24"/>
         </w:rPr>
       </w:pPr>
+    </w:p>
+    <w:tbl>
+      <w:tblPr>
+        <w:tblStyle w:val="TableGridLight"/>
+        <w:tblW w:w="9841" w:type="dxa"/>
+        <w:jc w:val="center"/>
+        <w:tblLook w:val="0480" w:firstRow="0" w:lastRow="0" w:firstColumn="1" w:lastColumn="0" w:noHBand="0" w:noVBand="1"/>
+      </w:tblPr>
+      <w:tblGrid>
+        <w:gridCol w:w="1271"/>
+        <w:gridCol w:w="1985"/>
+        <w:gridCol w:w="1823"/>
+        <w:gridCol w:w="1579"/>
+        <w:gridCol w:w="1417"/>
+        <w:gridCol w:w="1766"/>
+      </w:tblGrid>
+      <w:tr>
+        <w:trPr>
+          <w:trHeight w:val="540"/>
+          <w:jc w:val="center"/>
+        </w:trPr>
+        <w:tc>
+          <w:tcPr>
+            <w:tcW w:w="1271" w:type="dxa"/>
+            <w:tcBorders>
+              <w:top w:val="single" w:sz="4" w:space="0" w:color="FFFFFF" w:themeColor="background1"/>
+              <w:left w:val="single" w:sz="4" w:space="0" w:color="FFFFFF" w:themeColor="background1"/>
+              <w:bottom w:val="single" w:sz="4" w:space="0" w:color="FFFFFF" w:themeColor="background1"/>
+              <w:right w:val="single" w:sz="4" w:space="0" w:color="FFFFFF" w:themeColor="background1"/>
+            </w:tcBorders>
+            <w:shd w:val="clear" w:color="auto" w:fill="FFFFFF" w:themeFill="background1"/>
+            <w:noWrap/>
+            <w:vAlign w:val="center"/>
+          </w:tcPr>
+          <w:p>
+            <w:pPr>
+              <w:ind w:right="240"/>
+              <w:jc w:val="center"/>
+            </w:pPr>
+            <w:r>
+              <w:br w:type="page"/>
+            </w:r>
+          </w:p>
+          <w:p>
+            <w:pPr>
+              <w:ind w:right="240"/>
+              <w:jc w:val="center"/>
+              <w:rPr>
+                <w:rFonts w:eastAsia="Calibri"/>
+                <w:color w:val="000000"/>
+                <w:lang w:eastAsia="es-ES" w:bidi="en-US"/>
+              </w:rPr>
+            </w:pPr>
+          </w:p>
+        </w:tc>
+        <w:tc>
+          <w:tcPr>
+            <w:tcW w:w="1985" w:type="dxa"/>
+            <w:tcBorders>
+              <w:top w:val="single" w:sz="4" w:space="0" w:color="548DD4" w:themeColor="text2" w:themeTint="99"/>
+              <w:left w:val="single" w:sz="4" w:space="0" w:color="FFFFFF" w:themeColor="background1"/>
+              <w:bottom w:val="single" w:sz="4" w:space="0" w:color="548DD4" w:themeColor="text2" w:themeTint="99"/>
+              <w:right w:val="single" w:sz="4" w:space="0" w:color="FFFFFF" w:themeColor="background1"/>
+            </w:tcBorders>
+            <w:shd w:val="clear" w:color="auto" w:fill="548DD4" w:themeFill="text2" w:themeFillTint="99"/>
+            <w:noWrap/>
+            <w:vAlign w:val="center"/>
+          </w:tcPr>
+          <w:p>
+            <w:pPr>
+              <w:ind w:right="240"/>
+              <w:jc w:val="center"/>
+              <w:rPr>
+                <w:rFonts w:eastAsia="Calibri"/>
+                <w:color w:val="000000"/>
+                <w:lang w:eastAsia="es-ES" w:bidi="en-US"/>
+              </w:rPr>
+            </w:pPr>
+            <w:r>
+              <w:rPr>
+                <w:rFonts w:eastAsia="Times New Roman" w:cstheme="minorHAnsi"/>
+                <w:color w:val="FFFFFF"/>
+                <w:sz w:val="24"/>
+                <w:szCs w:val="24"/>
+                <w:lang w:val="es-ES" w:eastAsia="es-ES"/>
+              </w:rPr>
+              <w:t>x UTM</w:t>
+            </w:r>
+          </w:p>
+        </w:tc>
+        <w:tc>
+          <w:tcPr>
+            <w:tcW w:w="1823" w:type="dxa"/>
+            <w:tcBorders>
+              <w:top w:val="single" w:sz="4" w:space="0" w:color="548DD4" w:themeColor="text2" w:themeTint="99"/>
+              <w:left w:val="single" w:sz="4" w:space="0" w:color="FFFFFF" w:themeColor="background1"/>
+              <w:bottom w:val="single" w:sz="4" w:space="0" w:color="548DD4" w:themeColor="text2" w:themeTint="99"/>
+              <w:right w:val="single" w:sz="4" w:space="0" w:color="FFFFFF"/>
+            </w:tcBorders>
+            <w:shd w:val="clear" w:color="auto" w:fill="548DD4" w:themeFill="text2" w:themeFillTint="99"/>
+            <w:vAlign w:val="center"/>
+          </w:tcPr>
+          <w:p>
+            <w:pPr>
+              <w:ind w:right="240"/>
+              <w:jc w:val="center"/>
+              <w:rPr>
+                <w:rFonts w:eastAsia="Calibri"/>
+                <w:color w:val="000000"/>
+                <w:lang w:eastAsia="es-ES" w:bidi="en-US"/>
+              </w:rPr>
+            </w:pPr>
+            <w:r>
+              <w:rPr>
+                <w:rFonts w:eastAsia="Times New Roman" w:cstheme="minorHAnsi"/>
+                <w:color w:val="FFFFFF"/>
+                <w:sz w:val="24"/>
+                <w:szCs w:val="24"/>
+                <w:lang w:val="es-ES" w:eastAsia="es-ES"/>
+              </w:rPr>
+              <w:t>y UTM</w:t>
+            </w:r>
+          </w:p>
+        </w:tc>
+        <w:tc>
+          <w:tcPr>
+            <w:tcW w:w="1579" w:type="dxa"/>
+            <w:tcBorders>
+              <w:top w:val="single" w:sz="4" w:space="0" w:color="548DD4" w:themeColor="text2" w:themeTint="99"/>
+              <w:left w:val="single" w:sz="4" w:space="0" w:color="FFFFFF"/>
+              <w:bottom w:val="single" w:sz="4" w:space="0" w:color="548DD4" w:themeColor="text2" w:themeTint="99"/>
+              <w:right w:val="single" w:sz="4" w:space="0" w:color="FFFFFF"/>
+            </w:tcBorders>
+            <w:shd w:val="clear" w:color="auto" w:fill="548DD4" w:themeFill="text2" w:themeFillTint="99"/>
+            <w:vAlign w:val="center"/>
+          </w:tcPr>
+          <w:p>
+            <w:pPr>
+              <w:ind w:right="240"/>
+              <w:jc w:val="center"/>
+              <w:rPr>
+                <w:rFonts w:eastAsia="Times New Roman" w:cstheme="minorHAnsi"/>
+                <w:color w:val="FFFFFF"/>
+                <w:sz w:val="24"/>
+                <w:szCs w:val="24"/>
+                <w:lang w:val="es-ES" w:eastAsia="es-ES"/>
+              </w:rPr>
+            </w:pPr>
+            <w:proofErr w:type="spellStart"/>
+            <w:r>
+              <w:rPr>
+                <w:rFonts w:eastAsia="Times New Roman" w:cstheme="minorHAnsi"/>
+                <w:color w:val="FFFFFF"/>
+                <w:sz w:val="24"/>
+                <w:szCs w:val="24"/>
+                <w:lang w:val="es-ES" w:eastAsia="es-ES"/>
+              </w:rPr>
+              <w:t>Altitude</w:t>
+            </w:r>
+            <w:proofErr w:type="spellEnd"/>
+          </w:p>
+        </w:tc>
+        <w:tc>
+          <w:tcPr>
+            <w:tcW w:w="1417" w:type="dxa"/>
+            <w:tcBorders>
+              <w:top w:val="single" w:sz="4" w:space="0" w:color="548DD4" w:themeColor="text2" w:themeTint="99"/>
+              <w:left w:val="single" w:sz="4" w:space="0" w:color="FFFFFF"/>
+              <w:bottom w:val="single" w:sz="4" w:space="0" w:color="548DD4" w:themeColor="text2" w:themeTint="99"/>
+              <w:right w:val="single" w:sz="4" w:space="0" w:color="FFFFFF"/>
+            </w:tcBorders>
+            <w:shd w:val="clear" w:color="auto" w:fill="548DD4" w:themeFill="text2" w:themeFillTint="99"/>
+            <w:vAlign w:val="center"/>
+          </w:tcPr>
+          <w:p>
+            <w:pPr>
+              <w:ind w:right="240"/>
+              <w:jc w:val="center"/>
+              <w:rPr>
+                <w:rFonts w:eastAsia="Times New Roman" w:cstheme="minorHAnsi"/>
+                <w:color w:val="FFFFFF"/>
+                <w:sz w:val="24"/>
+                <w:szCs w:val="24"/>
+                <w:lang w:val="es-ES" w:eastAsia="es-ES"/>
+              </w:rPr>
+            </w:pPr>
+            <w:proofErr w:type="spellStart"/>
+            <w:r>
+              <w:rPr>
+                <w:rFonts w:eastAsia="Times New Roman" w:cstheme="minorHAnsi"/>
+                <w:color w:val="FFFFFF"/>
+                <w:sz w:val="24"/>
+                <w:szCs w:val="24"/>
+                <w:lang w:val="es-ES" w:eastAsia="es-ES"/>
+              </w:rPr>
+              <w:t>Closes</w:t>
+            </w:r>
+            <w:r>
+              <w:rPr>
+                <w:rFonts w:eastAsia="Times New Roman" w:cstheme="minorHAnsi"/>
+                <w:color w:val="FFFFFF"/>
+                <w:sz w:val="24"/>
+                <w:szCs w:val="24"/>
+                <w:lang w:val="es-ES" w:eastAsia="es-ES"/>
+              </w:rPr>
+              <w:t>t</w:t>
+            </w:r>
+            <w:proofErr w:type="spellEnd"/>
+            <w:r>
+              <w:rPr>
+                <w:rFonts w:eastAsia="Times New Roman" w:cstheme="minorHAnsi"/>
+                <w:color w:val="FFFFFF"/>
+                <w:sz w:val="24"/>
+                <w:szCs w:val="24"/>
+                <w:lang w:val="es-ES" w:eastAsia="es-ES"/>
+              </w:rPr>
+              <w:t xml:space="preserve"> WT</w:t>
+            </w:r>
+          </w:p>
+        </w:tc>
+        <w:tc>
+          <w:tcPr>
+            <w:tcW w:w="1766" w:type="dxa"/>
+            <w:tcBorders>
+              <w:top w:val="single" w:sz="4" w:space="0" w:color="548DD4" w:themeColor="text2" w:themeTint="99"/>
+              <w:left w:val="single" w:sz="4" w:space="0" w:color="FFFFFF"/>
+              <w:bottom w:val="single" w:sz="4" w:space="0" w:color="548DD4" w:themeColor="text2" w:themeTint="99"/>
+              <w:right w:val="single" w:sz="4" w:space="0" w:color="548DD4" w:themeColor="text2" w:themeTint="99"/>
+            </w:tcBorders>
+            <w:shd w:val="clear" w:color="auto" w:fill="548DD4" w:themeFill="text2" w:themeFillTint="99"/>
+            <w:vAlign w:val="center"/>
+          </w:tcPr>
+          <w:p>
+            <w:pPr>
+              <w:ind w:right="240"/>
+              <w:jc w:val="center"/>
+              <w:rPr>
+                <w:rFonts w:eastAsia="Times New Roman" w:cstheme="minorHAnsi"/>
+                <w:color w:val="FFFFFF"/>
+                <w:sz w:val="24"/>
+                <w:szCs w:val="24"/>
+                <w:lang w:val="es-ES" w:eastAsia="es-ES"/>
+              </w:rPr>
+            </w:pPr>
+            <w:proofErr w:type="spellStart"/>
+            <w:r>
+              <w:rPr>
+                <w:rFonts w:eastAsia="Times New Roman" w:cstheme="minorHAnsi"/>
+                <w:color w:val="FFFFFF"/>
+                <w:sz w:val="24"/>
+                <w:szCs w:val="24"/>
+                <w:lang w:val="es-ES" w:eastAsia="es-ES"/>
+              </w:rPr>
+              <w:t>Distance</w:t>
+            </w:r>
+            <w:proofErr w:type="spellEnd"/>
+            <w:r>
+              <w:rPr>
+                <w:rFonts w:eastAsia="Times New Roman" w:cstheme="minorHAnsi"/>
+                <w:color w:val="FFFFFF"/>
+                <w:sz w:val="24"/>
+                <w:szCs w:val="24"/>
+                <w:lang w:val="es-ES" w:eastAsia="es-ES"/>
+              </w:rPr>
+              <w:t xml:space="preserve"> </w:t>
+            </w:r>
+            <w:proofErr w:type="spellStart"/>
+            <w:r>
+              <w:rPr>
+                <w:rFonts w:eastAsia="Times New Roman" w:cstheme="minorHAnsi"/>
+                <w:color w:val="FFFFFF"/>
+                <w:sz w:val="24"/>
+                <w:szCs w:val="24"/>
+                <w:lang w:val="es-ES" w:eastAsia="es-ES"/>
+              </w:rPr>
+              <w:t>to</w:t>
+            </w:r>
+            <w:proofErr w:type="spellEnd"/>
+            <w:r>
+              <w:rPr>
+                <w:rFonts w:eastAsia="Times New Roman" w:cstheme="minorHAnsi"/>
+                <w:color w:val="FFFFFF"/>
+                <w:sz w:val="24"/>
+                <w:szCs w:val="24"/>
+                <w:lang w:val="es-ES" w:eastAsia="es-ES"/>
+              </w:rPr>
+              <w:t xml:space="preserve"> </w:t>
+            </w:r>
+            <w:proofErr w:type="spellStart"/>
+            <w:r>
+              <w:rPr>
+                <w:rFonts w:eastAsia="Times New Roman" w:cstheme="minorHAnsi"/>
+                <w:color w:val="FFFFFF"/>
+                <w:sz w:val="24"/>
+                <w:szCs w:val="24"/>
+                <w:lang w:val="es-ES" w:eastAsia="es-ES"/>
+              </w:rPr>
+              <w:t>closest</w:t>
+            </w:r>
+            <w:proofErr w:type="spellEnd"/>
+            <w:r>
+              <w:rPr>
+                <w:rFonts w:eastAsia="Times New Roman" w:cstheme="minorHAnsi"/>
+                <w:color w:val="FFFFFF"/>
+                <w:sz w:val="24"/>
+                <w:szCs w:val="24"/>
+                <w:lang w:val="es-ES" w:eastAsia="es-ES"/>
+              </w:rPr>
+              <w:t xml:space="preserve"> WT</w:t>
+            </w:r>
+          </w:p>
+        </w:tc>
+      </w:tr>
+      <w:tr>
+        <w:trPr>
+          <w:trHeight w:val="540"/>
+          <w:jc w:val="center"/>
+        </w:trPr>
+        <w:tc>
+          <w:tcPr>
+            <w:tcW w:w="1271" w:type="dxa"/>
+            <w:tcBorders>
+              <w:top w:val="single" w:sz="4" w:space="0" w:color="548DD4" w:themeColor="text2" w:themeTint="99"/>
+              <w:bottom w:val="single" w:sz="4" w:space="0" w:color="FFFFFF" w:themeColor="background1"/>
+              <w:right w:val="single" w:sz="4" w:space="0" w:color="FFFFFF" w:themeColor="background1"/>
+            </w:tcBorders>
+            <w:shd w:val="clear" w:color="auto" w:fill="548DD4" w:themeFill="text2" w:themeFillTint="99"/>
+            <w:noWrap/>
+            <w:vAlign w:val="center"/>
+          </w:tcPr>
+          <w:p>
+            <w:pPr>
+              <w:ind w:right="240"/>
+              <w:jc w:val="center"/>
+              <w:rPr>
+                <w:rFonts w:eastAsia="Calibri"/>
+                <w:color w:val="FFFFFF" w:themeColor="background1"/>
+                <w:sz w:val="24"/>
+                <w:szCs w:val="24"/>
+                <w:lang w:eastAsia="es-ES" w:bidi="en-US"/>
+              </w:rPr>
+            </w:pPr>
+            <w:proofErr w:type="spellStart"/>
+            <w:r>
+              <w:rPr>
+                <w:rFonts w:eastAsia="Calibri"/>
+                <w:color w:val="FFFFFF" w:themeColor="background1"/>
+                <w:sz w:val="24"/>
+                <w:szCs w:val="24"/>
+                <w:lang w:eastAsia="es-ES" w:bidi="en-US"/>
+              </w:rPr>
+              <w:t>flagWT</w:t>
+            </w:r>
+            <w:proofErr w:type="spellEnd"/>
+          </w:p>
+        </w:tc>
+        <w:tc>
+          <w:tcPr>
+            <w:tcW w:w="1985" w:type="dxa"/>
+            <w:tcBorders>
+              <w:top w:val="single" w:sz="4" w:space="0" w:color="548DD4" w:themeColor="text2" w:themeTint="99"/>
+              <w:left w:val="single" w:sz="4" w:space="0" w:color="FFFFFF" w:themeColor="background1"/>
+              <w:bottom w:val="single" w:sz="4" w:space="0" w:color="548DD4" w:themeColor="text2" w:themeTint="99"/>
+              <w:right w:val="single" w:sz="4" w:space="0" w:color="548DD4" w:themeColor="text2" w:themeTint="99"/>
+            </w:tcBorders>
+            <w:noWrap/>
+            <w:vAlign w:val="center"/>
+          </w:tcPr>
+          <w:p>
+            <w:pPr>
+              <w:ind w:right="240"/>
+              <w:jc w:val="center"/>
+              <w:rPr>
+                <w:rFonts w:eastAsia="Calibri"/>
+                <w:color w:val="000000"/>
+                <w:sz w:val="24"/>
+                <w:szCs w:val="24"/>
+                <w:lang w:eastAsia="es-ES" w:bidi="en-US"/>
+              </w:rPr>
+            </w:pPr>
+          </w:p>
+        </w:tc>
+        <w:tc>
+          <w:tcPr>
+            <w:tcW w:w="1823" w:type="dxa"/>
+            <w:tcBorders>
+              <w:top w:val="single" w:sz="4" w:space="0" w:color="548DD4" w:themeColor="text2" w:themeTint="99"/>
+              <w:left w:val="single" w:sz="4" w:space="0" w:color="FFFFFF" w:themeColor="background1"/>
+              <w:bottom w:val="single" w:sz="4" w:space="0" w:color="548DD4" w:themeColor="text2" w:themeTint="99"/>
+              <w:right w:val="single" w:sz="4" w:space="0" w:color="548DD4" w:themeColor="text2" w:themeTint="99"/>
+            </w:tcBorders>
+            <w:vAlign w:val="center"/>
+          </w:tcPr>
+          <w:p>
+            <w:pPr>
+              <w:ind w:right="240"/>
+              <w:jc w:val="center"/>
+              <w:rPr>
+                <w:rFonts w:eastAsia="Calibri"/>
+                <w:color w:val="000000"/>
+                <w:sz w:val="24"/>
+                <w:szCs w:val="24"/>
+                <w:lang w:eastAsia="es-ES" w:bidi="en-US"/>
+              </w:rPr>
+            </w:pPr>
+          </w:p>
+        </w:tc>
+        <w:tc>
+          <w:tcPr>
+            <w:tcW w:w="1579" w:type="dxa"/>
+            <w:tcBorders>
+              <w:top w:val="single" w:sz="4" w:space="0" w:color="548DD4" w:themeColor="text2" w:themeTint="99"/>
+              <w:left w:val="single" w:sz="4" w:space="0" w:color="FFFFFF" w:themeColor="background1"/>
+              <w:bottom w:val="single" w:sz="4" w:space="0" w:color="548DD4" w:themeColor="text2" w:themeTint="99"/>
+              <w:right w:val="single" w:sz="4" w:space="0" w:color="548DD4" w:themeColor="text2" w:themeTint="99"/>
+            </w:tcBorders>
+            <w:vAlign w:val="center"/>
+          </w:tcPr>
+          <w:p>
+            <w:pPr>
+              <w:ind w:right="240"/>
+              <w:jc w:val="center"/>
+              <w:rPr>
+                <w:rFonts w:eastAsia="Calibri"/>
+                <w:color w:val="000000"/>
+                <w:sz w:val="24"/>
+                <w:szCs w:val="24"/>
+                <w:lang w:eastAsia="es-ES" w:bidi="en-US"/>
+              </w:rPr>
+            </w:pPr>
+          </w:p>
+        </w:tc>
+        <w:tc>
+          <w:tcPr>
+            <w:tcW w:w="1417" w:type="dxa"/>
+            <w:tcBorders>
+              <w:top w:val="single" w:sz="4" w:space="0" w:color="548DD4" w:themeColor="text2" w:themeTint="99"/>
+              <w:left w:val="single" w:sz="4" w:space="0" w:color="FFFFFF" w:themeColor="background1"/>
+              <w:bottom w:val="single" w:sz="4" w:space="0" w:color="548DD4" w:themeColor="text2" w:themeTint="99"/>
+              <w:right w:val="single" w:sz="4" w:space="0" w:color="548DD4" w:themeColor="text2" w:themeTint="99"/>
+            </w:tcBorders>
+            <w:vAlign w:val="center"/>
+          </w:tcPr>
+          <w:p>
+            <w:pPr>
+              <w:ind w:right="240"/>
+              <w:jc w:val="center"/>
+              <w:rPr>
+                <w:rFonts w:eastAsia="Calibri"/>
+                <w:color w:val="000000"/>
+                <w:sz w:val="24"/>
+                <w:szCs w:val="24"/>
+                <w:lang w:eastAsia="es-ES" w:bidi="en-US"/>
+              </w:rPr>
+            </w:pPr>
+          </w:p>
+        </w:tc>
+        <w:tc>
+          <w:tcPr>
+            <w:tcW w:w="1766" w:type="dxa"/>
+            <w:tcBorders>
+              <w:top w:val="single" w:sz="4" w:space="0" w:color="548DD4" w:themeColor="text2" w:themeTint="99"/>
+              <w:left w:val="single" w:sz="4" w:space="0" w:color="FFFFFF" w:themeColor="background1"/>
+              <w:bottom w:val="single" w:sz="4" w:space="0" w:color="548DD4" w:themeColor="text2" w:themeTint="99"/>
+              <w:right w:val="single" w:sz="4" w:space="0" w:color="548DD4" w:themeColor="text2" w:themeTint="99"/>
+            </w:tcBorders>
+            <w:vAlign w:val="center"/>
+          </w:tcPr>
+          <w:p>
+            <w:pPr>
+              <w:ind w:right="240"/>
+              <w:jc w:val="center"/>
+              <w:rPr>
+                <w:rFonts w:eastAsia="Calibri"/>
+                <w:color w:val="000000"/>
+                <w:sz w:val="24"/>
+                <w:szCs w:val="24"/>
+                <w:lang w:eastAsia="es-ES" w:bidi="en-US"/>
+              </w:rPr>
+            </w:pPr>
+          </w:p>
+        </w:tc>
+      </w:tr>
+    </w:tbl>
+    <w:p>
+      <w:pPr>
+        <w:pStyle w:val="styleSubCaption"/>
+        <w:rPr>
+          <w:rStyle w:val="SubtleEmphasis"/>
+        </w:rPr>
+      </w:pPr>
+    </w:p>
+    <w:p>
+      <w:pPr>
+        <w:pStyle w:val="styleSubCaption"/>
+        <w:rPr>
+          <w:sz w:val="24"/>
+          <w:szCs w:val="24"/>
+        </w:rPr>
+      </w:pPr>
+      <w:r>
+        <w:rPr>
+          <w:rStyle w:val="SubtleEmphasis"/>
+        </w:rPr>
+        <w:t xml:space="preserve">Table 5. </w:t>
+      </w:r>
+      <w:r>
+        <w:rPr>
+          <w:rStyle w:val="SubtleEmphasis"/>
+        </w:rPr>
+        <w:t>Main</w:t>
+      </w:r>
+      <w:r>
+        <w:rPr>
+          <w:rStyle w:val="SubtleEmphasis"/>
+        </w:rPr>
+        <w:t xml:space="preserve"> features of the wind turbines of </w:t>
+      </w:r>
+      <w:proofErr w:type="spellStart"/>
+      <w:r>
+        <w:rPr>
+          <w:rStyle w:val="SubtleEmphasis"/>
+        </w:rPr>
+        <w:t>nameWF</w:t>
+      </w:r>
+      <w:proofErr w:type="spellEnd"/>
+      <w:r>
+        <w:rPr>
+          <w:rStyle w:val="SubtleEmphasis"/>
+        </w:rPr>
+        <w:t xml:space="preserve"> wind farm</w:t>
+      </w:r>
+      <w:r>
+        <w:rPr>
+          <w:rStyle w:val="SubtleEmphasis"/>
+        </w:rPr>
+        <w:t>.</w:t>
+      </w:r>
+    </w:p>
+    <w:p>
+      <w:pPr>
+        <w:ind w:left="284" w:right="240"/>
+        <w:jc w:val="both"/>
+      </w:pPr>
+    </w:p>
+    <w:p>
+      <w:pPr>
+        <w:pStyle w:val="Heading2"/>
+        <w:numPr>
+          <w:ilvl w:val="1"/>
+          <w:numId w:val="8"/>
+        </w:numPr>
+        <w:ind w:right="240"/>
+        <w:jc w:val="both"/>
+      </w:pPr>
+      <w:bookmarkStart w:id="32" w:name="_Toc150873446"/>
+      <w:bookmarkStart w:id="33" w:name="_Toc150873578"/>
+      <w:bookmarkStart w:id="34" w:name="_Toc150873603"/>
+      <w:bookmarkStart w:id="35" w:name="_Toc150930816"/>
+      <w:r>
+        <w:t>Wind resource model</w:t>
+      </w:r>
+      <w:bookmarkEnd w:id="32"/>
+      <w:bookmarkEnd w:id="33"/>
+      <w:bookmarkEnd w:id="34"/>
+      <w:bookmarkEnd w:id="35"/>
+    </w:p>
+    <w:p>
+      <w:pPr>
+        <w:ind w:right="240"/>
+        <w:jc w:val="both"/>
+      </w:pPr>
+    </w:p>
+    <w:p>
+      <w:pPr>
+        <w:ind w:left="284" w:right="240"/>
+        <w:jc w:val="both"/>
+        <w:rPr>
+          <w:sz w:val="24"/>
+          <w:szCs w:val="24"/>
+        </w:rPr>
+      </w:pPr>
+      <w:r>
+        <w:rPr>
+          <w:sz w:val="24"/>
+          <w:szCs w:val="24"/>
+        </w:rPr>
+        <w:lastRenderedPageBreak/>
+        <w:t>Basing on</w:t>
+      </w:r>
+      <w:r>
+        <w:rPr>
+          <w:sz w:val="24"/>
+          <w:szCs w:val="24"/>
+        </w:rPr>
+        <w:t xml:space="preserve"> the </w:t>
+      </w:r>
+      <w:r>
+        <w:rPr>
+          <w:sz w:val="24"/>
+          <w:szCs w:val="24"/>
+        </w:rPr>
+        <w:t xml:space="preserve">wind </w:t>
+      </w:r>
+      <w:r>
+        <w:rPr>
+          <w:sz w:val="24"/>
+          <w:szCs w:val="24"/>
+        </w:rPr>
+        <w:t xml:space="preserve">and meteorological data downloaded from the mentioned reanalysis database, along with the elevation and roughness maps, </w:t>
+      </w:r>
+      <w:proofErr w:type="spellStart"/>
+      <w:r>
+        <w:rPr>
+          <w:sz w:val="24"/>
+          <w:szCs w:val="24"/>
+        </w:rPr>
+        <w:t>softwareWind</w:t>
+      </w:r>
+      <w:proofErr w:type="spellEnd"/>
+      <w:r>
+        <w:rPr>
+          <w:sz w:val="24"/>
+          <w:szCs w:val="24"/>
+        </w:rPr>
+        <w:t xml:space="preserve"> </w:t>
+      </w:r>
+      <w:r>
+        <w:rPr>
+          <w:sz w:val="24"/>
+          <w:szCs w:val="24"/>
+        </w:rPr>
+        <w:t>calculates a prediction of the wind resource at the plant site, which is provided</w:t>
+      </w:r>
+      <w:r>
+        <w:rPr>
+          <w:sz w:val="24"/>
+          <w:szCs w:val="24"/>
+        </w:rPr>
+        <w:t xml:space="preserve"> in</w:t>
+      </w:r>
+      <w:r>
+        <w:rPr>
+          <w:sz w:val="24"/>
+          <w:szCs w:val="24"/>
+        </w:rPr>
+        <w:t xml:space="preserve"> the form of maps.</w:t>
+      </w:r>
+    </w:p>
+    <w:p>
+      <w:pPr>
+        <w:ind w:left="284" w:right="240"/>
+        <w:jc w:val="both"/>
+        <w:rPr>
+          <w:sz w:val="24"/>
+          <w:szCs w:val="24"/>
+        </w:rPr>
+      </w:pPr>
       <w:r>
         <w:rPr>
           <w:sz w:val="24"/>
@@ -8009,6 +7779,34 @@
           <w:sz w:val="24"/>
           <w:szCs w:val="24"/>
         </w:rPr>
+        <w:t xml:space="preserve"> the </w:t>
+      </w:r>
+      <w:r>
+        <w:rPr>
+          <w:sz w:val="24"/>
+          <w:szCs w:val="24"/>
+        </w:rPr>
+        <w:t>average</w:t>
+      </w:r>
+      <w:r>
+        <w:rPr>
+          <w:sz w:val="24"/>
+          <w:szCs w:val="24"/>
+        </w:rPr>
+        <w:t xml:space="preserve"> wind speed map is shown. </w:t>
+      </w:r>
+      <w:r>
+        <w:rPr>
+          <w:sz w:val="24"/>
+          <w:szCs w:val="24"/>
+        </w:rPr>
+        <w:t>This map represents the wind potential in the site, as the energy production will be proportional to the wind speed.</w:t>
+      </w:r>
+      <w:r>
+        <w:rPr>
+          <w:sz w:val="24"/>
+          <w:szCs w:val="24"/>
+        </w:rPr>
         <w:t xml:space="preserve"> </w:t>
       </w:r>
       <w:r>
@@ -8016,7 +7814,21 @@
           <w:sz w:val="24"/>
           <w:szCs w:val="24"/>
         </w:rPr>
-        <w:t xml:space="preserve">the </w:t>
+        <w:t>As</w:t>
+      </w:r>
+      <w:r>
+        <w:rPr>
+          <w:sz w:val="24"/>
+          <w:szCs w:val="24"/>
+        </w:rPr>
+        <w:t xml:space="preserve"> it can be seen</w:t>
+      </w:r>
+      <w:r>
+        <w:rPr>
+          <w:sz w:val="24"/>
+          <w:szCs w:val="24"/>
+        </w:rPr>
+        <w:t xml:space="preserve">, the </w:t>
       </w:r>
       <w:r>
         <w:rPr>
@@ -8030,63 +7842,82 @@
           <w:sz w:val="24"/>
           <w:szCs w:val="24"/>
         </w:rPr>
-        <w:t xml:space="preserve"> turbulence intensity map is shown. </w:t>
-      </w:r>
-      <w:r>
-        <w:rPr>
-          <w:sz w:val="24"/>
-          <w:szCs w:val="24"/>
-        </w:rPr>
-        <w:t xml:space="preserve">This magnitude will also affect the wake effects </w:t>
-      </w:r>
-      <w:r>
-        <w:rPr>
-          <w:sz w:val="24"/>
-          <w:szCs w:val="24"/>
-        </w:rPr>
-        <w:t>at the windfarm</w:t>
-      </w:r>
-      <w:r>
-        <w:rPr>
-          <w:sz w:val="24"/>
-          <w:szCs w:val="24"/>
-        </w:rPr>
-        <w:t xml:space="preserve">, and thus </w:t>
-      </w:r>
-      <w:r>
-        <w:rPr>
-          <w:sz w:val="24"/>
-          <w:szCs w:val="24"/>
-        </w:rPr>
-        <w:t>the losses concerned</w:t>
-      </w:r>
-      <w:r>
-        <w:rPr>
-          <w:sz w:val="24"/>
-          <w:szCs w:val="24"/>
-        </w:rPr>
-        <w:t>.</w:t>
-      </w:r>
-      <w:r>
-        <w:rPr>
-          <w:sz w:val="24"/>
-          <w:szCs w:val="24"/>
-        </w:rPr>
-        <w:t xml:space="preserve"> The </w:t>
-      </w:r>
-      <w:r>
-        <w:rPr>
-          <w:sz w:val="24"/>
-          <w:szCs w:val="24"/>
-        </w:rPr>
-        <w:t>average</w:t>
-      </w:r>
-      <w:r>
-        <w:rPr>
-          <w:sz w:val="24"/>
-          <w:szCs w:val="24"/>
-        </w:rPr>
-        <w:t xml:space="preserve"> turbulence intensity at the wind farm location is XX %.</w:t>
+        <w:t xml:space="preserve"> wind speed at the wind farm location is </w:t>
+      </w:r>
+      <w:proofErr w:type="spellStart"/>
+      <w:r>
+        <w:rPr>
+          <w:sz w:val="24"/>
+          <w:szCs w:val="24"/>
+        </w:rPr>
+        <w:t>windSpeed</w:t>
+      </w:r>
+      <w:proofErr w:type="spellEnd"/>
+      <w:r>
+        <w:rPr>
+          <w:sz w:val="24"/>
+          <w:szCs w:val="24"/>
+        </w:rPr>
+        <w:t xml:space="preserve"> m/s.</w:t>
+      </w:r>
+    </w:p>
+    <w:p>
+      <w:pPr>
+        <w:ind w:left="284" w:right="240"/>
+        <w:jc w:val="both"/>
+        <w:rPr>
+          <w:sz w:val="24"/>
+          <w:szCs w:val="24"/>
+        </w:rPr>
+      </w:pPr>
+      <w:r>
+        <w:rPr>
+          <w:sz w:val="24"/>
+          <w:szCs w:val="24"/>
+        </w:rPr>
+        <w:t xml:space="preserve">Additionally, the wind rose </w:t>
+      </w:r>
+      <w:r>
+        <w:rPr>
+          <w:sz w:val="24"/>
+          <w:szCs w:val="24"/>
+        </w:rPr>
+        <w:t xml:space="preserve">is </w:t>
+      </w:r>
+      <w:r>
+        <w:rPr>
+          <w:sz w:val="24"/>
+          <w:szCs w:val="24"/>
+        </w:rPr>
+        <w:t>displayed</w:t>
+      </w:r>
+      <w:r>
+        <w:rPr>
+          <w:sz w:val="24"/>
+          <w:szCs w:val="24"/>
+        </w:rPr>
+        <w:t xml:space="preserve"> in the map, </w:t>
+      </w:r>
+      <w:r>
+        <w:rPr>
+          <w:sz w:val="24"/>
+          <w:szCs w:val="24"/>
+        </w:rPr>
+        <w:t xml:space="preserve">which </w:t>
+      </w:r>
+      <w:r>
+        <w:rPr>
+          <w:sz w:val="24"/>
+          <w:szCs w:val="24"/>
+        </w:rPr>
+        <w:t>shows</w:t>
+      </w:r>
+      <w:r>
+        <w:rPr>
+          <w:sz w:val="24"/>
+          <w:szCs w:val="24"/>
+        </w:rPr>
+        <w:t xml:space="preserve"> the frequency distribution of the wind directions. The wind directions are also quite relevant, as they will determine the directions of the turbine wakes, which are a source of energy losses.</w:t>
       </w:r>
     </w:p>
     <w:p>
@@ -8134,10 +7965,7 @@
             </w:pPr>
             <w:proofErr w:type="spellStart"/>
             <w:r>
-              <w:t>turbulence</w:t>
-            </w:r>
-            <w:r>
-              <w:t>HeatMap</w:t>
+              <w:t>windHeatMap</w:t>
             </w:r>
             <w:proofErr w:type="spellEnd"/>
           </w:p>
@@ -8156,6 +7984,226 @@
           <w:rStyle w:val="SubtleEmphasis"/>
           <w:lang w:val="en-GB"/>
         </w:rPr>
+        <w:t xml:space="preserve">Figure </w:t>
+      </w:r>
+      <w:r>
+        <w:rPr>
+          <w:rStyle w:val="SubtleEmphasis"/>
+          <w:lang w:val="en-GB"/>
+        </w:rPr>
+        <w:t>5</w:t>
+      </w:r>
+      <w:r>
+        <w:rPr>
+          <w:rStyle w:val="SubtleEmphasis"/>
+          <w:lang w:val="en-GB"/>
+        </w:rPr>
+        <w:t xml:space="preserve">. </w:t>
+      </w:r>
+      <w:r>
+        <w:rPr>
+          <w:rStyle w:val="SubtleEmphasis"/>
+        </w:rPr>
+        <w:t xml:space="preserve">Map of the </w:t>
+      </w:r>
+      <w:r>
+        <w:rPr>
+          <w:rStyle w:val="SubtleEmphasis"/>
+        </w:rPr>
+        <w:t>average</w:t>
+      </w:r>
+      <w:r>
+        <w:rPr>
+          <w:rStyle w:val="SubtleEmphasis"/>
+        </w:rPr>
+        <w:t xml:space="preserve"> predicted wind speed.</w:t>
+      </w:r>
+    </w:p>
+    <w:p>
+      <w:pPr>
+        <w:pStyle w:val="styleSubCaption"/>
+        <w:rPr>
+          <w:b/>
+          <w:bCs/>
+          <w:i/>
+          <w:iCs/>
+          <w:smallCaps/>
+          <w:color w:val="404040" w:themeColor="text1" w:themeTint="BF"/>
+        </w:rPr>
+      </w:pPr>
+    </w:p>
+    <w:p>
+      <w:pPr>
+        <w:ind w:left="284" w:right="240"/>
+        <w:jc w:val="both"/>
+        <w:rPr>
+          <w:sz w:val="24"/>
+          <w:szCs w:val="24"/>
+        </w:rPr>
+      </w:pPr>
+      <w:r>
+        <w:rPr>
+          <w:sz w:val="24"/>
+          <w:szCs w:val="24"/>
+        </w:rPr>
+        <w:t xml:space="preserve">In Figure </w:t>
+      </w:r>
+      <w:r>
+        <w:rPr>
+          <w:sz w:val="24"/>
+          <w:szCs w:val="24"/>
+        </w:rPr>
+        <w:t>6</w:t>
+      </w:r>
+      <w:r>
+        <w:rPr>
+          <w:sz w:val="24"/>
+          <w:szCs w:val="24"/>
+        </w:rPr>
+        <w:t xml:space="preserve"> </w:t>
+      </w:r>
+      <w:r>
+        <w:rPr>
+          <w:sz w:val="24"/>
+          <w:szCs w:val="24"/>
+        </w:rPr>
+        <w:t xml:space="preserve">the </w:t>
+      </w:r>
+      <w:r>
+        <w:rPr>
+          <w:sz w:val="24"/>
+          <w:szCs w:val="24"/>
+        </w:rPr>
+        <w:t>average</w:t>
+      </w:r>
+      <w:r>
+        <w:rPr>
+          <w:sz w:val="24"/>
+          <w:szCs w:val="24"/>
+        </w:rPr>
+        <w:t xml:space="preserve"> turbulence intensity map is shown. </w:t>
+      </w:r>
+      <w:r>
+        <w:rPr>
+          <w:sz w:val="24"/>
+          <w:szCs w:val="24"/>
+        </w:rPr>
+        <w:t xml:space="preserve">This magnitude will also affect the wake effects </w:t>
+      </w:r>
+      <w:r>
+        <w:rPr>
+          <w:sz w:val="24"/>
+          <w:szCs w:val="24"/>
+        </w:rPr>
+        <w:t>at the windfarm</w:t>
+      </w:r>
+      <w:r>
+        <w:rPr>
+          <w:sz w:val="24"/>
+          <w:szCs w:val="24"/>
+        </w:rPr>
+        <w:t xml:space="preserve">, and thus </w:t>
+      </w:r>
+      <w:r>
+        <w:rPr>
+          <w:sz w:val="24"/>
+          <w:szCs w:val="24"/>
+        </w:rPr>
+        <w:t>the losses concerned</w:t>
+      </w:r>
+      <w:r>
+        <w:rPr>
+          <w:sz w:val="24"/>
+          <w:szCs w:val="24"/>
+        </w:rPr>
+        <w:t>.</w:t>
+      </w:r>
+      <w:r>
+        <w:rPr>
+          <w:sz w:val="24"/>
+          <w:szCs w:val="24"/>
+        </w:rPr>
+        <w:t xml:space="preserve"> The </w:t>
+      </w:r>
+      <w:r>
+        <w:rPr>
+          <w:sz w:val="24"/>
+          <w:szCs w:val="24"/>
+        </w:rPr>
+        <w:t>average</w:t>
+      </w:r>
+      <w:r>
+        <w:rPr>
+          <w:sz w:val="24"/>
+          <w:szCs w:val="24"/>
+        </w:rPr>
+        <w:t xml:space="preserve"> turbulence intensity at the wind farm location is XX %.</w:t>
+      </w:r>
+    </w:p>
+    <w:p>
+      <w:pPr>
+        <w:ind w:left="284" w:right="240"/>
+        <w:jc w:val="both"/>
+        <w:rPr>
+          <w:sz w:val="24"/>
+          <w:szCs w:val="24"/>
+        </w:rPr>
+      </w:pPr>
+    </w:p>
+    <w:tbl>
+      <w:tblPr>
+        <w:tblStyle w:val="TableGrid"/>
+        <w:tblW w:w="0" w:type="auto"/>
+        <w:jc w:val="center"/>
+        <w:tblBorders>
+          <w:top w:val="none" w:sz="0" w:space="0" w:color="auto"/>
+          <w:left w:val="none" w:sz="0" w:space="0" w:color="auto"/>
+          <w:bottom w:val="none" w:sz="0" w:space="0" w:color="auto"/>
+          <w:right w:val="none" w:sz="0" w:space="0" w:color="auto"/>
+          <w:insideH w:val="none" w:sz="0" w:space="0" w:color="auto"/>
+          <w:insideV w:val="none" w:sz="0" w:space="0" w:color="auto"/>
+        </w:tblBorders>
+        <w:tblLook w:val="04A0" w:firstRow="1" w:lastRow="0" w:firstColumn="1" w:lastColumn="0" w:noHBand="0" w:noVBand="1"/>
+      </w:tblPr>
+      <w:tblGrid>
+        <w:gridCol w:w="3955"/>
+      </w:tblGrid>
+      <w:tr>
+        <w:trPr>
+          <w:jc w:val="center"/>
+        </w:trPr>
+        <w:tc>
+          <w:tcPr>
+            <w:tcW w:w="3955" w:type="dxa"/>
+            <w:vAlign w:val="center"/>
+          </w:tcPr>
+          <w:p>
+            <w:pPr>
+              <w:keepNext/>
+              <w:ind w:right="-108"/>
+              <w:jc w:val="center"/>
+            </w:pPr>
+            <w:proofErr w:type="spellStart"/>
+            <w:r>
+              <w:t>turbulenceHeatMap</w:t>
+            </w:r>
+            <w:proofErr w:type="spellEnd"/>
+          </w:p>
+        </w:tc>
+      </w:tr>
+    </w:tbl>
+    <w:p>
+      <w:pPr>
+        <w:pStyle w:val="styleSubCaption"/>
+        <w:rPr>
+          <w:rStyle w:val="SubtleEmphasis"/>
+        </w:rPr>
+      </w:pPr>
+      <w:r>
+        <w:rPr>
+          <w:rStyle w:val="SubtleEmphasis"/>
+          <w:lang w:val="en-GB"/>
+        </w:rPr>
         <w:t>Figure</w:t>
       </w:r>
       <w:r>
@@ -8168,7 +8216,7 @@
         <w:rPr>
           <w:rStyle w:val="SubtleEmphasis"/>
         </w:rPr>
-        <w:t>5</w:t>
+        <w:t>6</w:t>
       </w:r>
       <w:r>
         <w:rPr>
@@ -8937,6 +8985,7 @@
                 <w:szCs w:val="22"/>
                 <w:lang w:eastAsia="es-ES" w:bidi="en-US"/>
               </w:rPr>
+              <w:lastRenderedPageBreak/>
               <w:t>Substation unavailability</w:t>
             </w:r>
           </w:p>
@@ -10102,7 +10151,6 @@
                 <w:szCs w:val="22"/>
                 <w:lang w:eastAsia="es-ES"/>
               </w:rPr>
-              <w:lastRenderedPageBreak/>
               <w:t>Blade degradation</w:t>
             </w:r>
           </w:p>
@@ -11086,6 +11134,7 @@
                 <w:szCs w:val="24"/>
                 <w:lang w:eastAsia="es-ES" w:bidi="en-US"/>
               </w:rPr>
+              <w:lastRenderedPageBreak/>
               <w:t>Capacity of the wind farm</w:t>
             </w:r>
           </w:p>
@@ -11836,7 +11885,6 @@
                 <w:szCs w:val="24"/>
                 <w:lang w:eastAsia="es-ES"/>
               </w:rPr>
-              <w:lastRenderedPageBreak/>
               <w:t>Equivalent hours</w:t>
             </w:r>
           </w:p>
@@ -12760,6 +12808,7 @@
           <w:sz w:val="24"/>
           <w:szCs w:val="24"/>
         </w:rPr>
+        <w:lastRenderedPageBreak/>
         <w:t>softwareWind</w:t>
       </w:r>
       <w:proofErr w:type="spellEnd"/>
@@ -13459,7 +13508,6 @@
                 <w:szCs w:val="24"/>
                 <w:lang w:eastAsia="es-ES"/>
               </w:rPr>
-              <w:lastRenderedPageBreak/>
               <w:t>Net yearly production</w:t>
             </w:r>
           </w:p>
@@ -13709,31 +13757,7 @@
         <w:rPr>
           <w:rStyle w:val="SubtleEmphasis"/>
         </w:rPr>
-        <w:t xml:space="preserve">Table </w:t>
-      </w:r>
-      <w:r>
-        <w:rPr>
-          <w:rStyle w:val="SubtleEmphasis"/>
-        </w:rPr>
-        <w:t>9</w:t>
-      </w:r>
-      <w:r>
-        <w:rPr>
-          <w:rStyle w:val="SubtleEmphasis"/>
-        </w:rPr>
-        <w:t xml:space="preserve">. </w:t>
-      </w:r>
-      <w:r>
-        <w:rPr>
-          <w:rStyle w:val="SubtleEmphasis"/>
-        </w:rPr>
-        <w:t>Summary of wind farm features and results</w:t>
-      </w:r>
-      <w:r>
-        <w:rPr>
-          <w:rStyle w:val="SubtleEmphasis"/>
-        </w:rPr>
-        <w:t>.</w:t>
+        <w:t>Table 9. Summary of wind farm features and results.</w:t>
       </w:r>
     </w:p>
     <w:p>
@@ -13745,9 +13769,9 @@
       </w:pPr>
     </w:p>
     <w:sectPr>
-      <w:footerReference w:type="default" r:id="rId14"/>
+      <w:footerReference w:type="default" r:id="rId15"/>
       <w:pgSz w:w="11910" w:h="16840"/>
-      <w:pgMar w:top="1977" w:right="720" w:bottom="720" w:left="720" w:header="708" w:footer="899" w:gutter="0"/>
+      <w:pgMar w:top="1699" w:right="720" w:bottom="720" w:left="720" w:header="708" w:footer="899" w:gutter="0"/>
       <w:cols w:space="720"/>
       <w:docGrid w:linePitch="272"/>
     </w:sectPr>
@@ -13858,7 +13882,7 @@
         </mc:Choice>
         <mc:Fallback>
           <w:pict>
-            <v:line w14:anchorId="27A35B18" id="Conector recto 8" o:spid="_x0000_s1026" style="position:absolute;z-index:-251658236;visibility:visible;mso-wrap-style:square;mso-width-percent:0;mso-height-percent:0;mso-wrap-distance-left:0;mso-wrap-distance-top:0;mso-wrap-distance-right:0;mso-wrap-distance-bottom:0;mso-position-horizontal:absolute;mso-position-horizontal-relative:page;mso-position-vertical:absolute;mso-position-vertical-relative:text;mso-width-percent:0;mso-height-percent:0;mso-width-relative:page;mso-height-relative:page" from="101.5pt,17.35pt" to="523.15pt,17.4pt" o:gfxdata="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" strokecolor="#4f81bd [3204]">
+            <v:line w14:anchorId="33267BBD" id="Conector recto 8" o:spid="_x0000_s1026" style="position:absolute;z-index:-251658236;visibility:visible;mso-wrap-style:square;mso-width-percent:0;mso-height-percent:0;mso-wrap-distance-left:0;mso-wrap-distance-top:0;mso-wrap-distance-right:0;mso-wrap-distance-bottom:0;mso-position-horizontal:absolute;mso-position-horizontal-relative:page;mso-position-vertical:absolute;mso-position-vertical-relative:text;mso-width-percent:0;mso-height-percent:0;mso-width-relative:page;mso-height-relative:page" from="101.5pt,17.35pt" to="523.15pt,17.4pt" o:gfxdata="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" strokecolor="#4f81bd [3204]">
               <w10:wrap type="topAndBottom" anchorx="page"/>
             </v:line>
           </w:pict>
@@ -13889,7 +13913,7 @@
               <wp:lineTo x="0" y="0"/>
             </wp:wrapPolygon>
           </wp:wrapTight>
-          <wp:docPr id="2018387405" name="Picture 2018387405"/>
+          <wp:docPr id="1527738762" name="Picture 1527738762"/>
           <wp:cNvGraphicFramePr>
             <a:graphicFrameLocks xmlns:a="http://schemas.openxmlformats.org/drawingml/2006/main" noChangeAspect="1"/>
           </wp:cNvGraphicFramePr>
@@ -13961,414 +13985,98 @@
 
 <file path=word/header1.xml><?xml version="1.0" encoding="utf-8"?>
 <w:hdr xmlns:wpc="http://schemas.microsoft.com/office/word/2010/wordprocessingCanvas" xmlns:cx="http://schemas.microsoft.com/office/drawing/2014/chartex" xmlns:cx1="http://schemas.microsoft.com/office/drawing/2015/9/8/chartex" xmlns:cx2="http://schemas.microsoft.com/office/drawing/2015/10/21/chartex" xmlns:cx3="http://schemas.microsoft.com/office/drawing/2016/5/9/chartex" xmlns:cx4="http://schemas.microsoft.com/office/drawing/2016/5/10/chartex" xmlns:cx5="http://schemas.microsoft.com/office/drawing/2016/5/11/chartex" xmlns:cx6="http://schemas.microsoft.com/office/drawing/2016/5/12/chartex" xmlns:cx7="http://schemas.microsoft.com/office/drawing/2016/5/13/chartex" xmlns:cx8="http://schemas.microsoft.com/office/drawing/2016/5/14/chartex" xmlns:mc="http://schemas.openxmlformats.org/markup-compatibility/2006" xmlns:aink="http://schemas.microsoft.com/office/drawing/2016/ink" xmlns:am3d="http://schemas.microsoft.com/office/drawing/2017/model3d" xmlns:o="urn:schemas-microsoft-com:office:office" xmlns:oel="http://schemas.microsoft.com/office/2019/extlst" xmlns:r="http://schemas.openxmlformats.org/officeDocument/2006/relationships" xmlns:m="http://schemas.openxmlformats.org/officeDocument/2006/math" xmlns:v="urn:schemas-microsoft-com:vml" xmlns:wp14="http://schemas.microsoft.com/office/word/2010/wordprocessingDrawing" xmlns:wp="http://schemas.openxmlformats.org/drawingml/2006/wordprocessingDrawing" xmlns:w10="urn:schemas-microsoft-com:office:word" xmlns:w="http://schemas.openxmlformats.org/wordprocessingml/2006/main" xmlns:w14="http://schemas.microsoft.com/office/word/2010/wordml" xmlns:w15="http://schemas.microsoft.com/office/word/2012/wordml" xmlns:w16cex="http://schemas.microsoft.com/office/word/2018/wordml/cex" xmlns:w16cid="http://schemas.microsoft.com/office/word/2016/wordml/cid" xmlns:w16="http://schemas.microsoft.com/office/word/2018/wordml" xmlns:w16sdtdh="http://schemas.microsoft.com/office/word/2020/wordml/sdtdatahash" xmlns:w16se="http://schemas.microsoft.com/office/word/2015/wordml/symex" xmlns:wpg="http://schemas.microsoft.com/office/word/2010/wordprocessingGroup" xmlns:wpi="http://schemas.microsoft.com/office/word/2010/wordprocessingInk" xmlns:wne="http://schemas.microsoft.com/office/word/2006/wordml" xmlns:wps="http://schemas.microsoft.com/office/word/2010/wordprocessingShape" mc:Ignorable="w14 w15 w16se w16cid w16 w16cex w16sdtdh wp14">
+  <w:tbl>
+    <w:tblPr>
+      <w:tblStyle w:val="TableGrid"/>
+      <w:tblW w:w="0" w:type="auto"/>
+      <w:tblInd w:w="-5" w:type="dxa"/>
+      <w:tblBorders>
+        <w:top w:val="none" w:sz="0" w:space="0" w:color="auto"/>
+        <w:left w:val="none" w:sz="0" w:space="0" w:color="auto"/>
+        <w:bottom w:val="none" w:sz="0" w:space="0" w:color="auto"/>
+        <w:right w:val="none" w:sz="0" w:space="0" w:color="auto"/>
+        <w:insideH w:val="none" w:sz="0" w:space="0" w:color="auto"/>
+        <w:insideV w:val="none" w:sz="0" w:space="0" w:color="auto"/>
+      </w:tblBorders>
+      <w:tblLook w:val="04A0" w:firstRow="1" w:lastRow="0" w:firstColumn="1" w:lastColumn="0" w:noHBand="0" w:noVBand="1"/>
+    </w:tblPr>
+    <w:tblGrid>
+      <w:gridCol w:w="5230"/>
+      <w:gridCol w:w="5230"/>
+    </w:tblGrid>
+    <w:tr>
+      <w:trPr>
+        <w:trHeight w:val="524"/>
+      </w:trPr>
+      <w:tc>
+        <w:tcPr>
+          <w:tcW w:w="5230" w:type="dxa"/>
+          <w:tcBorders>
+            <w:bottom w:val="single" w:sz="4" w:space="0" w:color="548DD4" w:themeColor="text2" w:themeTint="99"/>
+          </w:tcBorders>
+        </w:tcPr>
+        <w:p>
+          <w:pPr>
+            <w:pStyle w:val="headerBlue"/>
+          </w:pPr>
+          <w:r>
+            <w:t xml:space="preserve">Wind report </w:t>
+          </w:r>
+          <w:proofErr w:type="spellStart"/>
+          <w:r>
+            <w:t>nameWF</w:t>
+          </w:r>
+          <w:proofErr w:type="spellEnd"/>
+          <w:r>
+            <w:t xml:space="preserve"> wind farm</w:t>
+          </w:r>
+        </w:p>
+        <w:p>
+          <w:pPr>
+            <w:pStyle w:val="Header"/>
+            <w:spacing w:line="240" w:lineRule="auto"/>
+            <w:rPr>
+              <w:lang w:val="en-GB"/>
+            </w:rPr>
+          </w:pPr>
+          <w:proofErr w:type="spellStart"/>
+          <w:r>
+            <w:rPr>
+              <w:lang w:val="en-GB"/>
+            </w:rPr>
+            <w:t>dateTime</w:t>
+          </w:r>
+          <w:proofErr w:type="spellEnd"/>
+        </w:p>
+      </w:tc>
+      <w:tc>
+        <w:tcPr>
+          <w:tcW w:w="5230" w:type="dxa"/>
+          <w:tcBorders>
+            <w:bottom w:val="single" w:sz="4" w:space="0" w:color="548DD4" w:themeColor="text2" w:themeTint="99"/>
+          </w:tcBorders>
+        </w:tcPr>
+        <w:p>
+          <w:pPr>
+            <w:pStyle w:val="headerBlue"/>
+            <w:jc w:val="right"/>
+          </w:pPr>
+          <w:proofErr w:type="spellStart"/>
+          <w:r>
+            <w:t>Abei</w:t>
+          </w:r>
+          <w:proofErr w:type="spellEnd"/>
+          <w:r>
+            <w:t xml:space="preserve"> Energy</w:t>
+          </w:r>
+        </w:p>
+      </w:tc>
+    </w:tr>
+  </w:tbl>
   <w:p>
     <w:pPr>
-      <w:pStyle w:val="BodyText"/>
-      <w:spacing w:line="14" w:lineRule="auto"/>
-      <w:rPr>
-        <w:sz w:val="20"/>
-      </w:rPr>
+      <w:pStyle w:val="Header"/>
     </w:pPr>
-    <w:r>
-      <w:rPr>
-        <w:noProof/>
-      </w:rPr>
-      <mc:AlternateContent>
-        <mc:Choice Requires="wps">
-          <w:drawing>
-            <wp:anchor distT="0" distB="0" distL="114300" distR="114300" simplePos="0" relativeHeight="251660293" behindDoc="1" locked="0" layoutInCell="1" allowOverlap="1" wp14:anchorId="773D6E3D" wp14:editId="6E6F9B9C">
-              <wp:simplePos x="0" y="0"/>
-              <wp:positionH relativeFrom="page">
-                <wp:posOffset>457200</wp:posOffset>
-              </wp:positionH>
-              <wp:positionV relativeFrom="page">
-                <wp:posOffset>914401</wp:posOffset>
-              </wp:positionV>
-              <wp:extent cx="6635750" cy="0"/>
-              <wp:effectExtent l="0" t="0" r="0" b="0"/>
-              <wp:wrapNone/>
-              <wp:docPr id="17" name="Conector recto 17"/>
-              <wp:cNvGraphicFramePr>
-                <a:graphicFrameLocks xmlns:a="http://schemas.openxmlformats.org/drawingml/2006/main"/>
-              </wp:cNvGraphicFramePr>
-              <a:graphic xmlns:a="http://schemas.openxmlformats.org/drawingml/2006/main">
-                <a:graphicData uri="http://schemas.microsoft.com/office/word/2010/wordprocessingShape">
-                  <wps:wsp>
-                    <wps:cNvCnPr>
-                      <a:cxnSpLocks noChangeShapeType="1"/>
-                    </wps:cNvCnPr>
-                    <wps:spPr bwMode="auto">
-                      <a:xfrm>
-                        <a:off x="0" y="0"/>
-                        <a:ext cx="6635750" cy="0"/>
-                      </a:xfrm>
-                      <a:prstGeom prst="line">
-                        <a:avLst/>
-                      </a:prstGeom>
-                      <a:noFill/>
-                      <a:ln w="9525">
-                        <a:solidFill>
-                          <a:schemeClr val="accent1">
-                            <a:lumMod val="100000"/>
-                            <a:lumOff val="0"/>
-                          </a:schemeClr>
-                        </a:solidFill>
-                        <a:round/>
-                        <a:headEnd/>
-                        <a:tailEnd/>
-                      </a:ln>
-                      <a:extLst>
-                        <a:ext uri="{909E8E84-426E-40DD-AFC4-6F175D3DCCD1}">
-                          <a14:hiddenFill xmlns:a14="http://schemas.microsoft.com/office/drawing/2010/main">
-                            <a:noFill/>
-                          </a14:hiddenFill>
-                        </a:ext>
-                      </a:extLst>
-                    </wps:spPr>
-                    <wps:bodyPr/>
-                  </wps:wsp>
-                </a:graphicData>
-              </a:graphic>
-              <wp14:sizeRelH relativeFrom="page">
-                <wp14:pctWidth>0</wp14:pctWidth>
-              </wp14:sizeRelH>
-              <wp14:sizeRelV relativeFrom="page">
-                <wp14:pctHeight>0</wp14:pctHeight>
-              </wp14:sizeRelV>
-            </wp:anchor>
-          </w:drawing>
-        </mc:Choice>
-        <mc:Fallback>
-          <w:pict>
-            <v:line w14:anchorId="30270D1C" id="Conector recto 17" o:spid="_x0000_s1026" style="position:absolute;z-index:-251656187;visibility:visible;mso-wrap-style:square;mso-width-percent:0;mso-height-percent:0;mso-wrap-distance-left:9pt;mso-wrap-distance-top:0;mso-wrap-distance-right:9pt;mso-wrap-distance-bottom:0;mso-position-horizontal:absolute;mso-position-horizontal-relative:page;mso-position-vertical:absolute;mso-position-vertical-relative:page;mso-width-percent:0;mso-height-percent:0;mso-width-relative:page;mso-height-relative:page" from="36pt,1in" to="558.5pt,1in" o:gfxdata="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" strokecolor="#4f81bd [3204]">
-              <w10:wrap anchorx="page" anchory="page"/>
-            </v:line>
-          </w:pict>
-        </mc:Fallback>
-      </mc:AlternateContent>
-    </w:r>
-    <w:r>
-      <w:rPr>
-        <w:noProof/>
-      </w:rPr>
-      <mc:AlternateContent>
-        <mc:Choice Requires="wps">
-          <w:drawing>
-            <wp:anchor distT="0" distB="0" distL="114300" distR="114300" simplePos="0" relativeHeight="251658242" behindDoc="1" locked="0" layoutInCell="1" allowOverlap="1" wp14:anchorId="2741A93E" wp14:editId="1EF6F8A2">
-              <wp:simplePos x="0" y="0"/>
-              <wp:positionH relativeFrom="page">
-                <wp:posOffset>742950</wp:posOffset>
-              </wp:positionH>
-              <wp:positionV relativeFrom="page">
-                <wp:posOffset>466725</wp:posOffset>
-              </wp:positionV>
-              <wp:extent cx="4263390" cy="409575"/>
-              <wp:effectExtent l="0" t="0" r="3810" b="9525"/>
-              <wp:wrapNone/>
-              <wp:docPr id="15" name="Cuadro de texto 15"/>
-              <wp:cNvGraphicFramePr>
-                <a:graphicFrameLocks xmlns:a="http://schemas.openxmlformats.org/drawingml/2006/main"/>
-              </wp:cNvGraphicFramePr>
-              <a:graphic xmlns:a="http://schemas.openxmlformats.org/drawingml/2006/main">
-                <a:graphicData uri="http://schemas.microsoft.com/office/word/2010/wordprocessingShape">
-                  <wps:wsp>
-                    <wps:cNvSpPr txBox="1">
-                      <a:spLocks noChangeArrowheads="1"/>
-                    </wps:cNvSpPr>
-                    <wps:spPr bwMode="auto">
-                      <a:xfrm>
-                        <a:off x="0" y="0"/>
-                        <a:ext cx="4263390" cy="409575"/>
-                      </a:xfrm>
-                      <a:prstGeom prst="rect">
-                        <a:avLst/>
-                      </a:prstGeom>
-                      <a:noFill/>
-                      <a:ln>
-                        <a:noFill/>
-                      </a:ln>
-                      <a:extLst>
-                        <a:ext uri="{909E8E84-426E-40DD-AFC4-6F175D3DCCD1}">
-                          <a14:hiddenFill xmlns:a14="http://schemas.microsoft.com/office/drawing/2010/main">
-                            <a:solidFill>
-                              <a:srgbClr val="FFFFFF"/>
-                            </a:solidFill>
-                          </a14:hiddenFill>
-                        </a:ext>
-                        <a:ext uri="{91240B29-F687-4F45-9708-019B960494DF}">
-                          <a14:hiddenLine xmlns:a14="http://schemas.microsoft.com/office/drawing/2010/main" w="9525">
-                            <a:solidFill>
-                              <a:srgbClr val="000000"/>
-                            </a:solidFill>
-                            <a:miter lim="800000"/>
-                            <a:headEnd/>
-                            <a:tailEnd/>
-                          </a14:hiddenLine>
-                        </a:ext>
-                      </a:extLst>
-                    </wps:spPr>
-                    <wps:txbx>
-                      <w:txbxContent>
-                        <w:p>
-                          <w:pPr>
-                            <w:pStyle w:val="headerBlack"/>
-                          </w:pPr>
-                          <w:r>
-                            <w:t>Wind report</w:t>
-                          </w:r>
-                          <w:r>
-                            <w:t xml:space="preserve"> </w:t>
-                          </w:r>
-                          <w:proofErr w:type="spellStart"/>
-                          <w:r>
-                            <w:t>nameWF</w:t>
-                          </w:r>
-                          <w:proofErr w:type="spellEnd"/>
-                          <w:r>
-                            <w:t xml:space="preserve"> </w:t>
-                          </w:r>
-                          <w:r>
-                            <w:t>w</w:t>
-                          </w:r>
-                          <w:r>
-                            <w:t>ind farm</w:t>
-                          </w:r>
-                        </w:p>
-                        <w:p>
-                          <w:pPr>
-                            <w:pStyle w:val="headerBlue"/>
-                          </w:pPr>
-                          <w:proofErr w:type="spellStart"/>
-                          <w:r>
-                            <w:t>dateTime</w:t>
-                          </w:r>
-                          <w:proofErr w:type="spellEnd"/>
-                        </w:p>
-                      </w:txbxContent>
-                    </wps:txbx>
-                    <wps:bodyPr rot="0" vert="horz" wrap="square" lIns="0" tIns="0" rIns="0" bIns="0" anchor="t" anchorCtr="0" upright="1">
-                      <a:noAutofit/>
-                    </wps:bodyPr>
-                  </wps:wsp>
-                </a:graphicData>
-              </a:graphic>
-              <wp14:sizeRelH relativeFrom="page">
-                <wp14:pctWidth>0</wp14:pctWidth>
-              </wp14:sizeRelH>
-              <wp14:sizeRelV relativeFrom="page">
-                <wp14:pctHeight>0</wp14:pctHeight>
-              </wp14:sizeRelV>
-            </wp:anchor>
-          </w:drawing>
-        </mc:Choice>
-        <mc:Fallback>
-          <w:pict>
-            <v:shapetype w14:anchorId="2741A93E" id="_x0000_t202" coordsize="21600,21600" o:spt="202" path="m,l,21600r21600,l21600,xe">
-              <v:stroke joinstyle="miter"/>
-              <v:path gradientshapeok="t" o:connecttype="rect"/>
-            </v:shapetype>
-            <v:shape id="Cuadro de texto 15" o:spid="_x0000_s1026" type="#_x0000_t202" style="position:absolute;margin-left:58.5pt;margin-top:36.75pt;width:335.7pt;height:32.25pt;z-index:-251658238;visibility:visible;mso-wrap-style:square;mso-width-percent:0;mso-height-percent:0;mso-wrap-distance-left:9pt;mso-wrap-distance-top:0;mso-wrap-distance-right:9pt;mso-wrap-distance-bottom:0;mso-position-horizontal:absolute;mso-position-horizontal-relative:page;mso-position-vertical:absolute;mso-position-vertical-relative:page;mso-width-percent:0;mso-height-percent:0;mso-width-relative:page;mso-height-relative:page;v-text-anchor:top" o:gfxdata="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" filled="f" stroked="f">
-              <v:textbox inset="0,0,0,0">
-                <w:txbxContent>
-                  <w:p>
-                    <w:pPr>
-                      <w:pStyle w:val="headerBlack"/>
-                    </w:pPr>
-                    <w:r>
-                      <w:t>Wind report</w:t>
-                    </w:r>
-                    <w:r>
-                      <w:t xml:space="preserve"> </w:t>
-                    </w:r>
-                    <w:proofErr w:type="spellStart"/>
-                    <w:r>
-                      <w:t>nameWF</w:t>
-                    </w:r>
-                    <w:proofErr w:type="spellEnd"/>
-                    <w:r>
-                      <w:t xml:space="preserve"> </w:t>
-                    </w:r>
-                    <w:r>
-                      <w:t>w</w:t>
-                    </w:r>
-                    <w:r>
-                      <w:t>ind farm</w:t>
-                    </w:r>
-                  </w:p>
-                  <w:p>
-                    <w:pPr>
-                      <w:pStyle w:val="headerBlue"/>
-                    </w:pPr>
-                    <w:proofErr w:type="spellStart"/>
-                    <w:r>
-                      <w:t>dateTime</w:t>
-                    </w:r>
-                    <w:proofErr w:type="spellEnd"/>
-                  </w:p>
-                </w:txbxContent>
-              </v:textbox>
-              <w10:wrap anchorx="page" anchory="page"/>
-            </v:shape>
-          </w:pict>
-        </mc:Fallback>
-      </mc:AlternateContent>
-    </w:r>
-    <w:r>
-      <w:rPr>
-        <w:noProof/>
-      </w:rPr>
-      <mc:AlternateContent>
-        <mc:Choice Requires="wps">
-          <w:drawing>
-            <wp:anchor distT="0" distB="0" distL="114300" distR="114300" simplePos="0" relativeHeight="251658243" behindDoc="1" locked="0" layoutInCell="1" allowOverlap="1" wp14:anchorId="1D066CF8" wp14:editId="66DC2E06">
-              <wp:simplePos x="0" y="0"/>
-              <wp:positionH relativeFrom="page">
-                <wp:posOffset>6000750</wp:posOffset>
-              </wp:positionH>
-              <wp:positionV relativeFrom="page">
-                <wp:posOffset>685800</wp:posOffset>
-              </wp:positionV>
-              <wp:extent cx="942975" cy="190500"/>
-              <wp:effectExtent l="0" t="0" r="9525" b="0"/>
-              <wp:wrapNone/>
-              <wp:docPr id="13" name="Cuadro de texto 13"/>
-              <wp:cNvGraphicFramePr>
-                <a:graphicFrameLocks xmlns:a="http://schemas.openxmlformats.org/drawingml/2006/main"/>
-              </wp:cNvGraphicFramePr>
-              <a:graphic xmlns:a="http://schemas.openxmlformats.org/drawingml/2006/main">
-                <a:graphicData uri="http://schemas.microsoft.com/office/word/2010/wordprocessingShape">
-                  <wps:wsp>
-                    <wps:cNvSpPr txBox="1">
-                      <a:spLocks noChangeArrowheads="1"/>
-                    </wps:cNvSpPr>
-                    <wps:spPr bwMode="auto">
-                      <a:xfrm>
-                        <a:off x="0" y="0"/>
-                        <a:ext cx="942975" cy="190500"/>
-                      </a:xfrm>
-                      <a:prstGeom prst="rect">
-                        <a:avLst/>
-                      </a:prstGeom>
-                      <a:noFill/>
-                      <a:ln>
-                        <a:noFill/>
-                      </a:ln>
-                      <a:extLst>
-                        <a:ext uri="{909E8E84-426E-40DD-AFC4-6F175D3DCCD1}">
-                          <a14:hiddenFill xmlns:a14="http://schemas.microsoft.com/office/drawing/2010/main">
-                            <a:solidFill>
-                              <a:srgbClr val="FFFFFF"/>
-                            </a:solidFill>
-                          </a14:hiddenFill>
-                        </a:ext>
-                        <a:ext uri="{91240B29-F687-4F45-9708-019B960494DF}">
-                          <a14:hiddenLine xmlns:a14="http://schemas.microsoft.com/office/drawing/2010/main" w="9525">
-                            <a:solidFill>
-                              <a:srgbClr val="000000"/>
-                            </a:solidFill>
-                            <a:miter lim="800000"/>
-                            <a:headEnd/>
-                            <a:tailEnd/>
-                          </a14:hiddenLine>
-                        </a:ext>
-                      </a:extLst>
-                    </wps:spPr>
-                    <wps:txbx>
-                      <w:txbxContent>
-                        <w:p>
-                          <w:pPr>
-                            <w:spacing w:before="1"/>
-                            <w:ind w:left="20"/>
-                            <w:rPr>
-                              <w:bCs/>
-                              <w:color w:val="4F81BD" w:themeColor="accent1"/>
-                              <w:sz w:val="24"/>
-                              <w:szCs w:val="32"/>
-                            </w:rPr>
-                          </w:pPr>
-                          <w:proofErr w:type="spellStart"/>
-                          <w:r>
-                            <w:rPr>
-                              <w:bCs/>
-                              <w:color w:val="4F81BD" w:themeColor="accent1"/>
-                              <w:sz w:val="24"/>
-                              <w:szCs w:val="32"/>
-                            </w:rPr>
-                            <w:t>Abei</w:t>
-                          </w:r>
-                          <w:proofErr w:type="spellEnd"/>
-                          <w:r>
-                            <w:rPr>
-                              <w:bCs/>
-                              <w:color w:val="4F81BD" w:themeColor="accent1"/>
-                              <w:sz w:val="24"/>
-                              <w:szCs w:val="32"/>
-                            </w:rPr>
-                            <w:t xml:space="preserve"> Energy</w:t>
-                          </w:r>
-                        </w:p>
-                      </w:txbxContent>
-                    </wps:txbx>
-                    <wps:bodyPr rot="0" vert="horz" wrap="square" lIns="0" tIns="0" rIns="0" bIns="0" anchor="t" anchorCtr="0" upright="1">
-                      <a:noAutofit/>
-                    </wps:bodyPr>
-                  </wps:wsp>
-                </a:graphicData>
-              </a:graphic>
-              <wp14:sizeRelH relativeFrom="page">
-                <wp14:pctWidth>0</wp14:pctWidth>
-              </wp14:sizeRelH>
-              <wp14:sizeRelV relativeFrom="page">
-                <wp14:pctHeight>0</wp14:pctHeight>
-              </wp14:sizeRelV>
-            </wp:anchor>
-          </w:drawing>
-        </mc:Choice>
-        <mc:Fallback>
-          <w:pict>
-            <v:shape w14:anchorId="1D066CF8" id="Cuadro de texto 13" o:spid="_x0000_s1027" type="#_x0000_t202" style="position:absolute;margin-left:472.5pt;margin-top:54pt;width:74.25pt;height:15pt;z-index:-251658237;visibility:visible;mso-wrap-style:square;mso-width-percent:0;mso-height-percent:0;mso-wrap-distance-left:9pt;mso-wrap-distance-top:0;mso-wrap-distance-right:9pt;mso-wrap-distance-bottom:0;mso-position-horizontal:absolute;mso-position-horizontal-relative:page;mso-position-vertical:absolute;mso-position-vertical-relative:page;mso-width-percent:0;mso-height-percent:0;mso-width-relative:page;mso-height-relative:page;v-text-anchor:top" o:gfxdata="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" filled="f" stroked="f">
-              <v:textbox inset="0,0,0,0">
-                <w:txbxContent>
-                  <w:p>
-                    <w:pPr>
-                      <w:spacing w:before="1"/>
-                      <w:ind w:left="20"/>
-                      <w:rPr>
-                        <w:bCs/>
-                        <w:color w:val="4F81BD" w:themeColor="accent1"/>
-                        <w:sz w:val="24"/>
-                        <w:szCs w:val="32"/>
-                      </w:rPr>
-                    </w:pPr>
-                    <w:proofErr w:type="spellStart"/>
-                    <w:r>
-                      <w:rPr>
-                        <w:bCs/>
-                        <w:color w:val="4F81BD" w:themeColor="accent1"/>
-                        <w:sz w:val="24"/>
-                        <w:szCs w:val="32"/>
-                      </w:rPr>
-                      <w:t>Abei</w:t>
-                    </w:r>
-                    <w:proofErr w:type="spellEnd"/>
-                    <w:r>
-                      <w:rPr>
-                        <w:bCs/>
-                        <w:color w:val="4F81BD" w:themeColor="accent1"/>
-                        <w:sz w:val="24"/>
-                        <w:szCs w:val="32"/>
-                      </w:rPr>
-                      <w:t xml:space="preserve"> Energy</w:t>
-                    </w:r>
-                  </w:p>
-                </w:txbxContent>
-              </v:textbox>
-              <w10:wrap anchorx="page" anchory="page"/>
-            </v:shape>
-          </w:pict>
-        </mc:Fallback>
-      </mc:AlternateContent>
-    </w:r>
   </w:p>
 </w:hdr>
 </file>
@@ -19735,6 +19443,30 @@
 </file>
 
 <file path=customXml/item1.xml><?xml version="1.0" encoding="utf-8"?>
+<?mso-contentType ?>
+<FormTemplates xmlns="http://schemas.microsoft.com/sharepoint/v3/contenttype/forms">
+  <Display>DocumentLibraryForm</Display>
+  <Edit>DocumentLibraryForm</Edit>
+  <New>DocumentLibraryForm</New>
+</FormTemplates>
+</file>
+
+<file path=customXml/item2.xml><?xml version="1.0" encoding="utf-8"?>
+<p:properties xmlns:p="http://schemas.microsoft.com/office/2006/metadata/properties" xmlns:xsi="http://www.w3.org/2001/XMLSchema-instance" xmlns:pc="http://schemas.microsoft.com/office/infopath/2007/PartnerControls">
+  <documentManagement>
+    <TaxCatchAll xmlns="8d2c000d-7914-43d1-8f02-b573f4b4adac" xsi:nil="true"/>
+    <lcf76f155ced4ddcb4097134ff3c332f xmlns="03e3b37e-178e-4476-9773-cac6c17ec3d2">
+      <Terms xmlns="http://schemas.microsoft.com/office/infopath/2007/PartnerControls"/>
+    </lcf76f155ced4ddcb4097134ff3c332f>
+  </documentManagement>
+</p:properties>
+</file>
+
+<file path=customXml/item3.xml><?xml version="1.0" encoding="utf-8"?>
+<b:Sources xmlns:b="http://schemas.openxmlformats.org/officeDocument/2006/bibliography" xmlns="http://schemas.openxmlformats.org/officeDocument/2006/bibliography" SelectedStyle="\APASixthEditionOfficeOnline.xsl" StyleName="APA" Version="6"/>
+</file>
+
+<file path=customXml/item4.xml><?xml version="1.0" encoding="utf-8"?>
 <ct:contentTypeSchema xmlns:ct="http://schemas.microsoft.com/office/2006/metadata/contentType" xmlns:ma="http://schemas.microsoft.com/office/2006/metadata/properties/metaAttributes" ct:_="" ma:_="" ma:contentTypeName="Documento" ma:contentTypeID="0x0101005C50B1C3AFD0EA4684B7AED8692E35A0" ma:contentTypeVersion="14" ma:contentTypeDescription="Crear nuevo documento." ma:contentTypeScope="" ma:versionID="f9b907570e2d47730472219e44c1454f">
   <xsd:schema xmlns:xsd="http://www.w3.org/2001/XMLSchema" xmlns:xs="http://www.w3.org/2001/XMLSchema" xmlns:p="http://schemas.microsoft.com/office/2006/metadata/properties" xmlns:ns2="03e3b37e-178e-4476-9773-cac6c17ec3d2" xmlns:ns3="8d2c000d-7914-43d1-8f02-b573f4b4adac" targetNamespace="http://schemas.microsoft.com/office/2006/metadata/properties" ma:root="true" ma:fieldsID="91426829c735abe4c0d10b1c94e46787" ns2:_="" ns3:_="">
     <xsd:import namespace="03e3b37e-178e-4476-9773-cac6c17ec3d2"/>
@@ -19963,31 +19695,34 @@
 </ct:contentTypeSchema>
 </file>
 
-<file path=customXml/item2.xml><?xml version="1.0" encoding="utf-8"?>
-<?mso-contentType ?>
-<FormTemplates xmlns="http://schemas.microsoft.com/sharepoint/v3/contenttype/forms">
-  <Display>DocumentLibraryForm</Display>
-  <Edit>DocumentLibraryForm</Edit>
-  <New>DocumentLibraryForm</New>
-</FormTemplates>
+<file path=customXml/itemProps1.xml><?xml version="1.0" encoding="utf-8"?>
+<ds:datastoreItem xmlns:ds="http://schemas.openxmlformats.org/officeDocument/2006/customXml" ds:itemID="{442D2D85-1E7F-4CFD-9DCF-4CB9FD456196}">
+  <ds:schemaRefs>
+    <ds:schemaRef ds:uri="http://schemas.microsoft.com/sharepoint/v3/contenttype/forms"/>
+  </ds:schemaRefs>
+</ds:datastoreItem>
 </file>
 
-<file path=customXml/item3.xml><?xml version="1.0" encoding="utf-8"?>
-<p:properties xmlns:p="http://schemas.microsoft.com/office/2006/metadata/properties" xmlns:xsi="http://www.w3.org/2001/XMLSchema-instance" xmlns:pc="http://schemas.microsoft.com/office/infopath/2007/PartnerControls">
-  <documentManagement>
-    <TaxCatchAll xmlns="8d2c000d-7914-43d1-8f02-b573f4b4adac" xsi:nil="true"/>
-    <lcf76f155ced4ddcb4097134ff3c332f xmlns="03e3b37e-178e-4476-9773-cac6c17ec3d2">
-      <Terms xmlns="http://schemas.microsoft.com/office/infopath/2007/PartnerControls"/>
-    </lcf76f155ced4ddcb4097134ff3c332f>
-  </documentManagement>
-</p:properties>
+<file path=customXml/itemProps2.xml><?xml version="1.0" encoding="utf-8"?>
+<ds:datastoreItem xmlns:ds="http://schemas.openxmlformats.org/officeDocument/2006/customXml" ds:itemID="{6179769F-8D08-4303-83D8-57EF407D83FE}">
+  <ds:schemaRefs>
+    <ds:schemaRef ds:uri="http://schemas.microsoft.com/office/2006/metadata/properties"/>
+    <ds:schemaRef ds:uri="http://schemas.microsoft.com/office/infopath/2007/PartnerControls"/>
+    <ds:schemaRef ds:uri="8d2c000d-7914-43d1-8f02-b573f4b4adac"/>
+    <ds:schemaRef ds:uri="03e3b37e-178e-4476-9773-cac6c17ec3d2"/>
+  </ds:schemaRefs>
+</ds:datastoreItem>
 </file>
 
-<file path=customXml/item4.xml><?xml version="1.0" encoding="utf-8"?>
-<b:Sources xmlns:b="http://schemas.openxmlformats.org/officeDocument/2006/bibliography" xmlns="http://schemas.openxmlformats.org/officeDocument/2006/bibliography" SelectedStyle="\APASixthEditionOfficeOnline.xsl" StyleName="APA" Version="6"/>
+<file path=customXml/itemProps3.xml><?xml version="1.0" encoding="utf-8"?>
+<ds:datastoreItem xmlns:ds="http://schemas.openxmlformats.org/officeDocument/2006/customXml" ds:itemID="{412D8DAB-65B6-4A07-9849-22DFFCF0937B}">
+  <ds:schemaRefs>
+    <ds:schemaRef ds:uri="http://schemas.openxmlformats.org/officeDocument/2006/bibliography"/>
+  </ds:schemaRefs>
+</ds:datastoreItem>
 </file>
 
-<file path=customXml/itemProps1.xml><?xml version="1.0" encoding="utf-8"?>
+<file path=customXml/itemProps4.xml><?xml version="1.0" encoding="utf-8"?>
 <ds:datastoreItem xmlns:ds="http://schemas.openxmlformats.org/officeDocument/2006/customXml" ds:itemID="{3F78C6BD-A3AE-4B83-8143-4CED11D9C553}">
   <ds:schemaRefs>
     <ds:schemaRef ds:uri="http://schemas.microsoft.com/office/2006/metadata/contentType"/>
@@ -20004,31 +19739,4 @@
     <ds:schemaRef ds:uri="http://schemas.microsoft.com/internal/obd"/>
   </ds:schemaRefs>
 </ds:datastoreItem>
-</file>
-
-<file path=customXml/itemProps2.xml><?xml version="1.0" encoding="utf-8"?>
-<ds:datastoreItem xmlns:ds="http://schemas.openxmlformats.org/officeDocument/2006/customXml" ds:itemID="{442D2D85-1E7F-4CFD-9DCF-4CB9FD456196}">
-  <ds:schemaRefs>
-    <ds:schemaRef ds:uri="http://schemas.microsoft.com/sharepoint/v3/contenttype/forms"/>
-  </ds:schemaRefs>
-</ds:datastoreItem>
-</file>
-
-<file path=customXml/itemProps3.xml><?xml version="1.0" encoding="utf-8"?>
-<ds:datastoreItem xmlns:ds="http://schemas.openxmlformats.org/officeDocument/2006/customXml" ds:itemID="{6179769F-8D08-4303-83D8-57EF407D83FE}">
-  <ds:schemaRefs>
-    <ds:schemaRef ds:uri="http://schemas.microsoft.com/office/2006/metadata/properties"/>
-    <ds:schemaRef ds:uri="http://schemas.microsoft.com/office/infopath/2007/PartnerControls"/>
-    <ds:schemaRef ds:uri="8d2c000d-7914-43d1-8f02-b573f4b4adac"/>
-    <ds:schemaRef ds:uri="03e3b37e-178e-4476-9773-cac6c17ec3d2"/>
-  </ds:schemaRefs>
-</ds:datastoreItem>
-</file>
-
-<file path=customXml/itemProps4.xml><?xml version="1.0" encoding="utf-8"?>
-<ds:datastoreItem xmlns:ds="http://schemas.openxmlformats.org/officeDocument/2006/customXml" ds:itemID="{412D8DAB-65B6-4A07-9849-22DFFCF0937B}">
-  <ds:schemaRefs>
-    <ds:schemaRef ds:uri="http://schemas.openxmlformats.org/officeDocument/2006/bibliography"/>
-  </ds:schemaRefs>
-</ds:datastoreItem>
 </file>
</xml_diff>